<commit_message>
new file:   Portfolio Activity/Documentation/Analyze a vulnerable system for a small business/analyze-a-vulnerable-system-for-a-small-business.md Done
</commit_message>
<xml_diff>
--- a/Portfolio Activity/Documentation/Analyze a vulnerable system for a small business/Vulnerability-assessment-report.docx
+++ b/Portfolio Activity/Documentation/Analyze a vulnerable system for a small business/Vulnerability-assessment-report.docx
@@ -1,38 +1,32 @@
 
 <file path=word/document.xml><?xml version="1.0" encoding="utf-8"?>
-<w:document xmlns:mc="http://schemas.openxmlformats.org/markup-compatibility/2006" xmlns:o="urn:schemas-microsoft-com:office:office" xmlns:r="http://schemas.openxmlformats.org/officeDocument/2006/relationships" xmlns:m="http://schemas.openxmlformats.org/officeDocument/2006/math" xmlns:v="urn:schemas-microsoft-com:vml" xmlns:wp="http://schemas.openxmlformats.org/drawingml/2006/wordprocessingDrawing" xmlns:w10="urn:schemas-microsoft-com:office:word" xmlns:w="http://schemas.openxmlformats.org/wordprocessingml/2006/main" xmlns:wne="http://schemas.microsoft.com/office/word/2006/wordml" xmlns:sl="http://schemas.openxmlformats.org/schemaLibrary/2006/main" xmlns:a="http://schemas.openxmlformats.org/drawingml/2006/main" xmlns:pic="http://schemas.openxmlformats.org/drawingml/2006/picture" xmlns:c="http://schemas.openxmlformats.org/drawingml/2006/chart" xmlns:lc="http://schemas.openxmlformats.org/drawingml/2006/lockedCanvas" xmlns:dgm="http://schemas.openxmlformats.org/drawingml/2006/diagram" xmlns:wps="http://schemas.microsoft.com/office/word/2010/wordprocessingShape" xmlns:wpg="http://schemas.microsoft.com/office/word/2010/wordprocessingGroup" xmlns:w14="http://schemas.microsoft.com/office/word/2010/wordml" xmlns:w15="http://schemas.microsoft.com/office/word/2012/wordml">
+<w:document xmlns:wpc="http://schemas.microsoft.com/office/word/2010/wordprocessingCanvas" xmlns:cx="http://schemas.microsoft.com/office/drawing/2014/chartex" xmlns:cx1="http://schemas.microsoft.com/office/drawing/2015/9/8/chartex" xmlns:mc="http://schemas.openxmlformats.org/markup-compatibility/2006" xmlns:o="urn:schemas-microsoft-com:office:office" xmlns:r="http://schemas.openxmlformats.org/officeDocument/2006/relationships" xmlns:m="http://schemas.openxmlformats.org/officeDocument/2006/math" xmlns:v="urn:schemas-microsoft-com:vml" xmlns:wp14="http://schemas.microsoft.com/office/word/2010/wordprocessingDrawing" xmlns:wp="http://schemas.openxmlformats.org/drawingml/2006/wordprocessingDrawing" xmlns:w10="urn:schemas-microsoft-com:office:word" xmlns:w="http://schemas.openxmlformats.org/wordprocessingml/2006/main" xmlns:w14="http://schemas.microsoft.com/office/word/2010/wordml" xmlns:w15="http://schemas.microsoft.com/office/word/2012/wordml" xmlns:w16se="http://schemas.microsoft.com/office/word/2015/wordml/symex" xmlns:wpg="http://schemas.microsoft.com/office/word/2010/wordprocessingGroup" xmlns:wpi="http://schemas.microsoft.com/office/word/2010/wordprocessingInk" xmlns:wne="http://schemas.microsoft.com/office/word/2006/wordml" xmlns:wps="http://schemas.microsoft.com/office/word/2010/wordprocessingShape" mc:Ignorable="w14 w15 w16se wp14">
   <w:body>
     <w:p>
       <w:pPr>
         <w:pStyle w:val="Title"/>
         <w:keepNext w:val="0"/>
         <w:keepLines w:val="0"/>
-        <w:spacing w:after="0" w:before="320" w:line="240" w:lineRule="auto"/>
-        <w:rPr>
-          <w:rFonts w:ascii="Proxima Nova" w:cs="Proxima Nova" w:eastAsia="Proxima Nova" w:hAnsi="Proxima Nova"/>
-          <w:b w:val="1"/>
-          <w:color w:val="4a86e8"/>
+        <w:spacing w:before="320" w:after="0" w:line="240" w:lineRule="auto"/>
+        <w:rPr>
+          <w:rFonts w:ascii="Proxima Nova" w:eastAsia="Proxima Nova" w:hAnsi="Proxima Nova" w:cs="Proxima Nova"/>
+          <w:b/>
+          <w:color w:val="4A86E8"/>
           <w:sz w:val="58"/>
           <w:szCs w:val="58"/>
         </w:rPr>
       </w:pPr>
-      <w:bookmarkStart w:colFirst="0" w:colLast="0" w:name="_5x0d5h95i329" w:id="0"/>
+      <w:bookmarkStart w:id="0" w:name="_5x0d5h95i329" w:colFirst="0" w:colLast="0"/>
       <w:bookmarkEnd w:id="0"/>
       <w:r>
         <w:rPr>
-          <w:rFonts w:ascii="Google Sans" w:cs="Google Sans" w:eastAsia="Google Sans" w:hAnsi="Google Sans"/>
-          <w:b w:val="1"/>
-          <w:color w:val="4a86e8"/>
+          <w:rFonts w:ascii="Google Sans" w:eastAsia="Google Sans" w:hAnsi="Google Sans" w:cs="Google Sans"/>
+          <w:b/>
+          <w:color w:val="4A86E8"/>
           <w:sz w:val="58"/>
           <w:szCs w:val="58"/>
-          <w:rtl w:val="0"/>
-        </w:rPr>
-        <w:t xml:space="preserve">Vulnerability Assessment Report</w:t>
-      </w:r>
-      <w:r>
-        <w:rPr>
-          <w:rtl w:val="0"/>
-        </w:rPr>
+        </w:rPr>
+        <w:t>Vulnerability Assessment Report</w:t>
       </w:r>
     </w:p>
     <w:p>
@@ -42,42 +36,39 @@
         <w:keepLines w:val="0"/>
         <w:spacing w:after="0" w:line="240" w:lineRule="auto"/>
         <w:rPr>
-          <w:rFonts w:ascii="Google Sans" w:cs="Google Sans" w:eastAsia="Google Sans" w:hAnsi="Google Sans"/>
-          <w:b w:val="1"/>
+          <w:rFonts w:ascii="Google Sans" w:eastAsia="Google Sans" w:hAnsi="Google Sans" w:cs="Google Sans"/>
+          <w:b/>
           <w:sz w:val="28"/>
           <w:szCs w:val="28"/>
         </w:rPr>
       </w:pPr>
-      <w:bookmarkStart w:colFirst="0" w:colLast="0" w:name="_af80tl7prv5v" w:id="1"/>
+      <w:bookmarkStart w:id="1" w:name="_af80tl7prv5v" w:colFirst="0" w:colLast="0"/>
       <w:bookmarkEnd w:id="1"/>
       <w:r>
         <w:rPr>
-          <w:rFonts w:ascii="Google Sans" w:cs="Google Sans" w:eastAsia="Google Sans" w:hAnsi="Google Sans"/>
-          <w:b w:val="1"/>
+          <w:rFonts w:ascii="Google Sans" w:eastAsia="Google Sans" w:hAnsi="Google Sans" w:cs="Google Sans"/>
+          <w:b/>
           <w:sz w:val="28"/>
           <w:szCs w:val="28"/>
-          <w:rtl w:val="0"/>
-        </w:rPr>
-        <w:t xml:space="preserve">1</w:t>
-      </w:r>
-      <w:r>
-        <w:rPr>
-          <w:rFonts w:ascii="Google Sans" w:cs="Google Sans" w:eastAsia="Google Sans" w:hAnsi="Google Sans"/>
-          <w:b w:val="1"/>
+        </w:rPr>
+        <w:t>1</w:t>
+      </w:r>
+      <w:r>
+        <w:rPr>
+          <w:rFonts w:ascii="Google Sans" w:eastAsia="Google Sans" w:hAnsi="Google Sans" w:cs="Google Sans"/>
+          <w:b/>
           <w:sz w:val="28"/>
           <w:szCs w:val="28"/>
           <w:vertAlign w:val="superscript"/>
-          <w:rtl w:val="0"/>
-        </w:rPr>
-        <w:t xml:space="preserve">st</w:t>
-      </w:r>
-      <w:r>
-        <w:rPr>
-          <w:rFonts w:ascii="Google Sans" w:cs="Google Sans" w:eastAsia="Google Sans" w:hAnsi="Google Sans"/>
-          <w:b w:val="1"/>
+        </w:rPr>
+        <w:t>st</w:t>
+      </w:r>
+      <w:r>
+        <w:rPr>
+          <w:rFonts w:ascii="Google Sans" w:eastAsia="Google Sans" w:hAnsi="Google Sans" w:cs="Google Sans"/>
+          <w:b/>
           <w:sz w:val="28"/>
           <w:szCs w:val="28"/>
-          <w:rtl w:val="0"/>
         </w:rPr>
         <w:t xml:space="preserve"> January 20XX</w:t>
       </w:r>
@@ -89,23 +80,18 @@
         <w:keepLines w:val="0"/>
         <w:spacing w:after="0" w:line="240" w:lineRule="auto"/>
         <w:rPr>
-          <w:rFonts w:ascii="Google Sans" w:cs="Google Sans" w:eastAsia="Google Sans" w:hAnsi="Google Sans"/>
-          <w:b w:val="1"/>
+          <w:rFonts w:ascii="Google Sans" w:eastAsia="Google Sans" w:hAnsi="Google Sans" w:cs="Google Sans"/>
+          <w:b/>
           <w:sz w:val="28"/>
           <w:szCs w:val="28"/>
         </w:rPr>
       </w:pPr>
-      <w:bookmarkStart w:colFirst="0" w:colLast="0" w:name="_nhcy8rpxthcf" w:id="2"/>
+      <w:bookmarkStart w:id="2" w:name="_nhcy8rpxthcf" w:colFirst="0" w:colLast="0"/>
       <w:bookmarkEnd w:id="2"/>
       <w:r>
-        <w:pict>
-          <v:rect style="width:0.0pt;height:1.5pt" o:hr="t" o:hrstd="t" o:hralign="center" fillcolor="#A0A0A0" stroked="f"/>
+        <w:pict w14:anchorId="36CC1920">
+          <v:rect id="_x0000_i1025" style="width:0;height:1.5pt" o:hralign="center" o:hrstd="t" o:hr="t" fillcolor="#a0a0a0" stroked="f"/>
         </w:pict>
-      </w:r>
-      <w:r>
-        <w:rPr>
-          <w:rtl w:val="0"/>
-        </w:rPr>
       </w:r>
     </w:p>
     <w:p>
@@ -113,44 +99,49 @@
         <w:pStyle w:val="Heading1"/>
         <w:keepNext w:val="0"/>
         <w:keepLines w:val="0"/>
-        <w:spacing w:after="0" w:before="480" w:line="240" w:lineRule="auto"/>
-        <w:rPr>
-          <w:rFonts w:ascii="Proxima Nova" w:cs="Proxima Nova" w:eastAsia="Proxima Nova" w:hAnsi="Proxima Nova"/>
-          <w:b w:val="1"/>
+        <w:spacing w:before="480" w:after="0" w:line="240" w:lineRule="auto"/>
+        <w:rPr>
+          <w:rFonts w:ascii="Proxima Nova" w:eastAsia="Proxima Nova" w:hAnsi="Proxima Nova" w:cs="Proxima Nova"/>
+          <w:b/>
           <w:color w:val="353744"/>
           <w:sz w:val="28"/>
           <w:szCs w:val="28"/>
         </w:rPr>
       </w:pPr>
-      <w:bookmarkStart w:colFirst="0" w:colLast="0" w:name="_buc6q0k08dmn" w:id="3"/>
+      <w:bookmarkStart w:id="3" w:name="_buc6q0k08dmn" w:colFirst="0" w:colLast="0"/>
       <w:bookmarkEnd w:id="3"/>
       <w:r>
         <w:rPr>
-          <w:rFonts w:ascii="Proxima Nova" w:cs="Proxima Nova" w:eastAsia="Proxima Nova" w:hAnsi="Proxima Nova"/>
-          <w:b w:val="1"/>
+          <w:rFonts w:ascii="Proxima Nova" w:eastAsia="Proxima Nova" w:hAnsi="Proxima Nova" w:cs="Proxima Nova"/>
+          <w:b/>
           <w:color w:val="353744"/>
           <w:sz w:val="28"/>
           <w:szCs w:val="28"/>
-          <w:rtl w:val="0"/>
-        </w:rPr>
-        <w:t xml:space="preserve">System Description</w:t>
+        </w:rPr>
+        <w:t>System Description</w:t>
       </w:r>
     </w:p>
     <w:p>
       <w:pPr>
         <w:spacing w:before="200" w:line="312" w:lineRule="auto"/>
         <w:rPr>
-          <w:rFonts w:ascii="Google Sans" w:cs="Google Sans" w:eastAsia="Google Sans" w:hAnsi="Google Sans"/>
-          <w:color w:val="353744"/>
-        </w:rPr>
-      </w:pPr>
-      <w:r>
-        <w:rPr>
-          <w:rFonts w:ascii="Google Sans" w:cs="Google Sans" w:eastAsia="Google Sans" w:hAnsi="Google Sans"/>
-          <w:color w:val="353744"/>
-          <w:rtl w:val="0"/>
-        </w:rPr>
-        <w:t xml:space="preserve">The server hardware consists of a powerful CPU processor and 128GB of memory. It runs on the latest version of Linux operating system and hosts a MySQL database management system. It is configured with a stable network connection using IPv4 addresses and interacts with other servers on the network. Security measures include SSL/TLS encrypted connections.</w:t>
+          <w:rFonts w:ascii="Google Sans" w:eastAsia="Google Sans" w:hAnsi="Google Sans" w:cs="Google Sans"/>
+          <w:color w:val="353744"/>
+        </w:rPr>
+      </w:pPr>
+      <w:r>
+        <w:rPr>
+          <w:rFonts w:ascii="Google Sans" w:eastAsia="Google Sans" w:hAnsi="Google Sans" w:cs="Google Sans"/>
+          <w:color w:val="353744"/>
+        </w:rPr>
+        <w:t>The server hardware consists of a powerful CPU processor and 128GB of memory. It runs on the latest version of Linux operating system and hosts a MySQL database management system. It is configured with a stable network connection using IPv4 addresses and i</w:t>
+      </w:r>
+      <w:r>
+        <w:rPr>
+          <w:rFonts w:ascii="Google Sans" w:eastAsia="Google Sans" w:hAnsi="Google Sans" w:cs="Google Sans"/>
+          <w:color w:val="353744"/>
+        </w:rPr>
+        <w:t>nteracts with other servers on the network. Security measures include SSL/TLS encrypted connections.</w:t>
       </w:r>
     </w:p>
     <w:p>
@@ -158,61 +149,64 @@
         <w:pStyle w:val="Heading1"/>
         <w:keepNext w:val="0"/>
         <w:keepLines w:val="0"/>
-        <w:spacing w:after="0" w:before="480" w:line="240" w:lineRule="auto"/>
-        <w:rPr>
-          <w:rFonts w:ascii="Proxima Nova" w:cs="Proxima Nova" w:eastAsia="Proxima Nova" w:hAnsi="Proxima Nova"/>
-          <w:b w:val="1"/>
+        <w:spacing w:before="480" w:after="0" w:line="240" w:lineRule="auto"/>
+        <w:rPr>
+          <w:rFonts w:ascii="Proxima Nova" w:eastAsia="Proxima Nova" w:hAnsi="Proxima Nova" w:cs="Proxima Nova"/>
+          <w:b/>
           <w:color w:val="353744"/>
           <w:sz w:val="28"/>
           <w:szCs w:val="28"/>
         </w:rPr>
       </w:pPr>
-      <w:bookmarkStart w:colFirst="0" w:colLast="0" w:name="_e64wndl8jmz1" w:id="4"/>
+      <w:bookmarkStart w:id="4" w:name="_e64wndl8jmz1" w:colFirst="0" w:colLast="0"/>
       <w:bookmarkEnd w:id="4"/>
       <w:r>
         <w:rPr>
-          <w:rFonts w:ascii="Proxima Nova" w:cs="Proxima Nova" w:eastAsia="Proxima Nova" w:hAnsi="Proxima Nova"/>
-          <w:b w:val="1"/>
+          <w:rFonts w:ascii="Proxima Nova" w:eastAsia="Proxima Nova" w:hAnsi="Proxima Nova" w:cs="Proxima Nova"/>
+          <w:b/>
           <w:color w:val="353744"/>
           <w:sz w:val="28"/>
           <w:szCs w:val="28"/>
-          <w:rtl w:val="0"/>
-        </w:rPr>
-        <w:t xml:space="preserve">Scope</w:t>
+        </w:rPr>
+        <w:t>Scope</w:t>
       </w:r>
     </w:p>
     <w:p>
       <w:pPr>
         <w:spacing w:before="200" w:line="312" w:lineRule="auto"/>
         <w:rPr>
-          <w:rFonts w:ascii="Google Sans" w:cs="Google Sans" w:eastAsia="Google Sans" w:hAnsi="Google Sans"/>
-          <w:color w:val="353744"/>
-        </w:rPr>
-      </w:pPr>
-      <w:r>
-        <w:rPr>
-          <w:rFonts w:ascii="Google Sans" w:cs="Google Sans" w:eastAsia="Google Sans" w:hAnsi="Google Sans"/>
-          <w:color w:val="353744"/>
-          <w:rtl w:val="0"/>
-        </w:rPr>
-        <w:t xml:space="preserve">The scope of this vulnerability assessment relates to the current access controls of the system. The assessment will cover a period of three months, from June 20XX to August 20XX. </w:t>
-      </w:r>
-      <w:hyperlink r:id="rId6">
+          <w:rFonts w:ascii="Google Sans" w:eastAsia="Google Sans" w:hAnsi="Google Sans" w:cs="Google Sans"/>
+          <w:color w:val="353744"/>
+        </w:rPr>
+      </w:pPr>
+      <w:r>
+        <w:rPr>
+          <w:rFonts w:ascii="Google Sans" w:eastAsia="Google Sans" w:hAnsi="Google Sans" w:cs="Google Sans"/>
+          <w:color w:val="353744"/>
+        </w:rPr>
+        <w:t xml:space="preserve">The scope of this vulnerability assessment relates to the current access controls of the system. The assessment will cover a period of three months, </w:t>
+      </w:r>
+      <w:r>
+        <w:rPr>
+          <w:rFonts w:ascii="Google Sans" w:eastAsia="Google Sans" w:hAnsi="Google Sans" w:cs="Google Sans"/>
+          <w:color w:val="353744"/>
+        </w:rPr>
+        <w:t xml:space="preserve">from June 20XX to August 20XX. </w:t>
+      </w:r>
+      <w:hyperlink r:id="rId5" w:anchor="heading=h.hvbcmqwzo9do">
         <w:r>
           <w:rPr>
-            <w:rFonts w:ascii="Google Sans" w:cs="Google Sans" w:eastAsia="Google Sans" w:hAnsi="Google Sans"/>
-            <w:color w:val="1155cc"/>
+            <w:rFonts w:ascii="Google Sans" w:eastAsia="Google Sans" w:hAnsi="Google Sans" w:cs="Google Sans"/>
+            <w:color w:val="1155CC"/>
             <w:u w:val="single"/>
-            <w:rtl w:val="0"/>
           </w:rPr>
-          <w:t xml:space="preserve">NIST SP 800-30 Rev. 1</w:t>
+          <w:t>NIST SP 800-30 Rev. 1</w:t>
         </w:r>
       </w:hyperlink>
       <w:r>
         <w:rPr>
-          <w:rFonts w:ascii="Google Sans" w:cs="Google Sans" w:eastAsia="Google Sans" w:hAnsi="Google Sans"/>
-          <w:color w:val="353744"/>
-          <w:rtl w:val="0"/>
+          <w:rFonts w:ascii="Google Sans" w:eastAsia="Google Sans" w:hAnsi="Google Sans" w:cs="Google Sans"/>
+          <w:color w:val="353744"/>
         </w:rPr>
         <w:t xml:space="preserve"> is used to guide the risk analysis of the information system.</w:t>
       </w:r>
@@ -222,118 +216,73 @@
         <w:pStyle w:val="Heading1"/>
         <w:keepNext w:val="0"/>
         <w:keepLines w:val="0"/>
-        <w:spacing w:after="0" w:before="480" w:line="240" w:lineRule="auto"/>
-        <w:rPr>
-          <w:rFonts w:ascii="Proxima Nova" w:cs="Proxima Nova" w:eastAsia="Proxima Nova" w:hAnsi="Proxima Nova"/>
-          <w:b w:val="1"/>
+        <w:spacing w:before="480" w:after="0" w:line="240" w:lineRule="auto"/>
+        <w:rPr>
+          <w:rFonts w:ascii="Proxima Nova" w:eastAsia="Proxima Nova" w:hAnsi="Proxima Nova" w:cs="Proxima Nova"/>
+          <w:b/>
           <w:color w:val="353744"/>
           <w:sz w:val="28"/>
           <w:szCs w:val="28"/>
         </w:rPr>
       </w:pPr>
-      <w:bookmarkStart w:colFirst="0" w:colLast="0" w:name="_oymnw3nlvwib" w:id="5"/>
+      <w:bookmarkStart w:id="5" w:name="_oymnw3nlvwib" w:colFirst="0" w:colLast="0"/>
       <w:bookmarkEnd w:id="5"/>
       <w:r>
         <w:rPr>
-          <w:rFonts w:ascii="Proxima Nova" w:cs="Proxima Nova" w:eastAsia="Proxima Nova" w:hAnsi="Proxima Nova"/>
-          <w:b w:val="1"/>
+          <w:rFonts w:ascii="Proxima Nova" w:eastAsia="Proxima Nova" w:hAnsi="Proxima Nova" w:cs="Proxima Nova"/>
+          <w:b/>
           <w:color w:val="353744"/>
           <w:sz w:val="28"/>
           <w:szCs w:val="28"/>
-          <w:rtl w:val="0"/>
-        </w:rPr>
-        <w:t xml:space="preserve">Purpose</w:t>
+        </w:rPr>
+        <w:t>Purpose</w:t>
       </w:r>
     </w:p>
     <w:p>
       <w:pPr>
-        <w:spacing w:after="200" w:before="200" w:lineRule="auto"/>
-        <w:rPr>
-          <w:rFonts w:ascii="Google Sans" w:cs="Google Sans" w:eastAsia="Google Sans" w:hAnsi="Google Sans"/>
-          <w:color w:val="353744"/>
-        </w:rPr>
-      </w:pPr>
-      <w:r>
-        <w:rPr>
-          <w:rFonts w:ascii="Google Sans" w:cs="Google Sans" w:eastAsia="Google Sans" w:hAnsi="Google Sans"/>
-          <w:color w:val="353744"/>
-          <w:rtl w:val="0"/>
-        </w:rPr>
-        <w:t xml:space="preserve">Consider the following questions to help you write:</w:t>
-      </w:r>
+        <w:jc w:val="both"/>
+        <w:rPr>
+          <w:rFonts w:ascii="Google Sans" w:eastAsia="Google Sans" w:hAnsi="Google Sans" w:cs="Google Sans"/>
+          <w:i/>
+          <w:color w:val="353744"/>
+        </w:rPr>
+      </w:pPr>
     </w:p>
     <w:p>
       <w:pPr>
-        <w:numPr>
-          <w:ilvl w:val="0"/>
-          <w:numId w:val="3"/>
-        </w:numPr>
-        <w:ind w:left="720" w:hanging="360"/>
-        <w:rPr>
-          <w:rFonts w:ascii="Google Sans" w:cs="Google Sans" w:eastAsia="Google Sans" w:hAnsi="Google Sans"/>
-          <w:i w:val="1"/>
-          <w:color w:val="353744"/>
-        </w:rPr>
-      </w:pPr>
-      <w:r>
-        <w:rPr>
-          <w:rFonts w:ascii="Google Sans" w:cs="Google Sans" w:eastAsia="Google Sans" w:hAnsi="Google Sans"/>
-          <w:i w:val="1"/>
-          <w:color w:val="353744"/>
-          <w:rtl w:val="0"/>
-        </w:rPr>
-        <w:t xml:space="preserve">How is the database server valuable to the business?</w:t>
-      </w:r>
-    </w:p>
-    <w:p>
-      <w:pPr>
-        <w:numPr>
-          <w:ilvl w:val="0"/>
-          <w:numId w:val="3"/>
-        </w:numPr>
-        <w:ind w:left="720" w:hanging="360"/>
-        <w:rPr>
-          <w:rFonts w:ascii="Google Sans" w:cs="Google Sans" w:eastAsia="Google Sans" w:hAnsi="Google Sans"/>
-          <w:i w:val="1"/>
-          <w:color w:val="353744"/>
-        </w:rPr>
-      </w:pPr>
-      <w:r>
-        <w:rPr>
-          <w:rFonts w:ascii="Google Sans" w:cs="Google Sans" w:eastAsia="Google Sans" w:hAnsi="Google Sans"/>
-          <w:i w:val="1"/>
-          <w:color w:val="353744"/>
-          <w:rtl w:val="0"/>
-        </w:rPr>
-        <w:t xml:space="preserve">Why is it important for the business to secure the data on the server?</w:t>
-      </w:r>
-    </w:p>
-    <w:p>
-      <w:pPr>
-        <w:numPr>
-          <w:ilvl w:val="0"/>
-          <w:numId w:val="3"/>
-        </w:numPr>
-        <w:ind w:left="720" w:hanging="360"/>
-        <w:rPr>
-          <w:rFonts w:ascii="Google Sans" w:cs="Google Sans" w:eastAsia="Google Sans" w:hAnsi="Google Sans"/>
-          <w:i w:val="1"/>
-          <w:color w:val="353744"/>
-        </w:rPr>
-      </w:pPr>
-      <w:r>
-        <w:rPr>
-          <w:rFonts w:ascii="Google Sans" w:cs="Google Sans" w:eastAsia="Google Sans" w:hAnsi="Google Sans"/>
-          <w:i w:val="1"/>
-          <w:color w:val="353744"/>
-          <w:rtl w:val="0"/>
-        </w:rPr>
-        <w:t xml:space="preserve">How might the server impact the business if it were disabled?</w:t>
-      </w:r>
-      <w:r>
-        <w:rPr>
-          <w:rtl w:val="0"/>
-        </w:rPr>
+        <w:jc w:val="both"/>
+        <w:rPr>
+          <w:rFonts w:ascii="Google Sans" w:eastAsia="Google Sans" w:hAnsi="Google Sans" w:cs="Google Sans"/>
+          <w:i/>
+          <w:color w:val="353744"/>
+        </w:rPr>
+      </w:pPr>
+      <w:r>
+        <w:rPr>
+          <w:rFonts w:ascii="Google Sans" w:eastAsia="Google Sans" w:hAnsi="Google Sans" w:cs="Google Sans"/>
+          <w:i/>
+          <w:color w:val="353744"/>
+        </w:rPr>
+        <w:tab/>
+        <w:t xml:space="preserve">The database server is valuable to the business because it stores critical customer and business data that </w:t>
+      </w:r>
+      <w:proofErr w:type="gramStart"/>
+      <w:r>
+        <w:rPr>
+          <w:rFonts w:ascii="Google Sans" w:eastAsia="Google Sans" w:hAnsi="Google Sans" w:cs="Google Sans"/>
+          <w:i/>
+          <w:color w:val="353744"/>
+        </w:rPr>
+        <w:t>employees</w:t>
+      </w:r>
+      <w:proofErr w:type="gramEnd"/>
+      <w:r>
+        <w:rPr>
+          <w:rFonts w:ascii="Google Sans" w:eastAsia="Google Sans" w:hAnsi="Google Sans" w:cs="Google Sans"/>
+          <w:i/>
+          <w:color w:val="353744"/>
+        </w:rPr>
+        <w:t xml:space="preserve"> access regularly to find potential customers. Securing the data on the server is important to prevent unauthorized access, data breaches, and potential misuse of sensitive information. If the server were disabled, it could significantly impact business operations, leading to loss of revenue, customer trust, and legal consequences.</w:t>
       </w:r>
     </w:p>
     <w:p>
@@ -341,58 +290,51 @@
         <w:pStyle w:val="Heading1"/>
         <w:keepNext w:val="0"/>
         <w:keepLines w:val="0"/>
-        <w:spacing w:after="0" w:before="480" w:line="240" w:lineRule="auto"/>
-        <w:rPr>
-          <w:rFonts w:ascii="Proxima Nova" w:cs="Proxima Nova" w:eastAsia="Proxima Nova" w:hAnsi="Proxima Nova"/>
-          <w:b w:val="1"/>
+        <w:spacing w:before="480" w:after="0" w:line="240" w:lineRule="auto"/>
+        <w:rPr>
+          <w:rFonts w:ascii="Proxima Nova" w:eastAsia="Proxima Nova" w:hAnsi="Proxima Nova" w:cs="Proxima Nova"/>
+          <w:b/>
           <w:color w:val="353744"/>
           <w:sz w:val="28"/>
           <w:szCs w:val="28"/>
         </w:rPr>
       </w:pPr>
-      <w:bookmarkStart w:colFirst="0" w:colLast="0" w:name="_i2ip4lwifo50" w:id="6"/>
+      <w:bookmarkStart w:id="6" w:name="_i2ip4lwifo50" w:colFirst="0" w:colLast="0"/>
       <w:bookmarkEnd w:id="6"/>
       <w:r>
         <w:rPr>
-          <w:rFonts w:ascii="Proxima Nova" w:cs="Proxima Nova" w:eastAsia="Proxima Nova" w:hAnsi="Proxima Nova"/>
-          <w:b w:val="1"/>
+          <w:rFonts w:ascii="Proxima Nova" w:eastAsia="Proxima Nova" w:hAnsi="Proxima Nova" w:cs="Proxima Nova"/>
+          <w:b/>
           <w:color w:val="353744"/>
           <w:sz w:val="28"/>
           <w:szCs w:val="28"/>
-          <w:rtl w:val="0"/>
-        </w:rPr>
-        <w:t xml:space="preserve">Risk Assessment</w:t>
+        </w:rPr>
+        <w:t>Risk Assessment</w:t>
       </w:r>
     </w:p>
     <w:p>
       <w:pPr>
         <w:spacing w:line="312" w:lineRule="auto"/>
         <w:rPr>
-          <w:rFonts w:ascii="Google Sans" w:cs="Google Sans" w:eastAsia="Google Sans" w:hAnsi="Google Sans"/>
-          <w:color w:val="353744"/>
-        </w:rPr>
-      </w:pPr>
-      <w:r>
-        <w:rPr>
-          <w:rtl w:val="0"/>
-        </w:rPr>
-      </w:r>
+          <w:rFonts w:ascii="Google Sans" w:eastAsia="Google Sans" w:hAnsi="Google Sans" w:cs="Google Sans"/>
+          <w:color w:val="353744"/>
+        </w:rPr>
+      </w:pPr>
     </w:p>
     <w:tbl>
       <w:tblPr>
-        <w:tblStyle w:val="Table1"/>
-        <w:tblW w:w="9300.0" w:type="dxa"/>
-        <w:jc w:val="left"/>
+        <w:tblStyle w:val="a"/>
+        <w:tblW w:w="9300" w:type="dxa"/>
         <w:tblBorders>
-          <w:top w:color="000000" w:space="0" w:sz="8" w:val="single"/>
-          <w:left w:color="000000" w:space="0" w:sz="8" w:val="single"/>
-          <w:bottom w:color="000000" w:space="0" w:sz="8" w:val="single"/>
-          <w:right w:color="000000" w:space="0" w:sz="8" w:val="single"/>
-          <w:insideH w:color="000000" w:space="0" w:sz="8" w:val="single"/>
-          <w:insideV w:color="000000" w:space="0" w:sz="8" w:val="single"/>
+          <w:top w:val="single" w:sz="8" w:space="0" w:color="000000"/>
+          <w:left w:val="single" w:sz="8" w:space="0" w:color="000000"/>
+          <w:bottom w:val="single" w:sz="8" w:space="0" w:color="000000"/>
+          <w:right w:val="single" w:sz="8" w:space="0" w:color="000000"/>
+          <w:insideH w:val="single" w:sz="8" w:space="0" w:color="000000"/>
+          <w:insideV w:val="single" w:sz="8" w:space="0" w:color="000000"/>
         </w:tblBorders>
         <w:tblLayout w:type="fixed"/>
-        <w:tblLook w:val="0600"/>
+        <w:tblLook w:val="0600" w:firstRow="0" w:lastRow="0" w:firstColumn="0" w:lastColumn="0" w:noHBand="1" w:noVBand="1"/>
       </w:tblPr>
       <w:tblGrid>
         <w:gridCol w:w="1860"/>
@@ -400,636 +342,631 @@
         <w:gridCol w:w="1395"/>
         <w:gridCol w:w="1320"/>
         <w:gridCol w:w="1110"/>
-        <w:tblGridChange w:id="0">
-          <w:tblGrid>
-            <w:gridCol w:w="1860"/>
-            <w:gridCol w:w="3615"/>
-            <w:gridCol w:w="1395"/>
-            <w:gridCol w:w="1320"/>
-            <w:gridCol w:w="1110"/>
-          </w:tblGrid>
-        </w:tblGridChange>
       </w:tblGrid>
       <w:tr>
-        <w:trPr>
-          <w:cantSplit w:val="0"/>
-          <w:tblHeader w:val="0"/>
-        </w:trPr>
         <w:tc>
           <w:tcPr>
-            <w:shd w:fill="c9daf8" w:val="clear"/>
+            <w:tcW w:w="1860" w:type="dxa"/>
+            <w:shd w:val="clear" w:color="auto" w:fill="C9DAF8"/>
             <w:tcMar>
-              <w:top w:w="100.0" w:type="dxa"/>
-              <w:left w:w="100.0" w:type="dxa"/>
-              <w:bottom w:w="100.0" w:type="dxa"/>
-              <w:right w:w="100.0" w:type="dxa"/>
+              <w:top w:w="100" w:type="dxa"/>
+              <w:left w:w="100" w:type="dxa"/>
+              <w:bottom w:w="100" w:type="dxa"/>
+              <w:right w:w="100" w:type="dxa"/>
             </w:tcMar>
-            <w:vAlign w:val="top"/>
           </w:tcPr>
           <w:p>
             <w:pPr>
               <w:widowControl w:val="0"/>
               <w:spacing w:line="240" w:lineRule="auto"/>
               <w:rPr>
-                <w:rFonts w:ascii="Google Sans" w:cs="Google Sans" w:eastAsia="Google Sans" w:hAnsi="Google Sans"/>
-                <w:b w:val="1"/>
+                <w:rFonts w:ascii="Google Sans" w:eastAsia="Google Sans" w:hAnsi="Google Sans" w:cs="Google Sans"/>
+                <w:b/>
                 <w:color w:val="353744"/>
               </w:rPr>
             </w:pPr>
             <w:r>
               <w:rPr>
-                <w:rFonts w:ascii="Google Sans" w:cs="Google Sans" w:eastAsia="Google Sans" w:hAnsi="Google Sans"/>
-                <w:b w:val="1"/>
-                <w:color w:val="353744"/>
-                <w:rtl w:val="0"/>
-              </w:rPr>
-              <w:t xml:space="preserve">Threat source</w:t>
+                <w:rFonts w:ascii="Google Sans" w:eastAsia="Google Sans" w:hAnsi="Google Sans" w:cs="Google Sans"/>
+                <w:b/>
+                <w:color w:val="353744"/>
+              </w:rPr>
+              <w:t>Threat source</w:t>
             </w:r>
           </w:p>
         </w:tc>
         <w:tc>
           <w:tcPr>
-            <w:shd w:fill="c9daf8" w:val="clear"/>
+            <w:tcW w:w="3615" w:type="dxa"/>
+            <w:shd w:val="clear" w:color="auto" w:fill="C9DAF8"/>
             <w:tcMar>
-              <w:top w:w="100.0" w:type="dxa"/>
-              <w:left w:w="100.0" w:type="dxa"/>
-              <w:bottom w:w="100.0" w:type="dxa"/>
-              <w:right w:w="100.0" w:type="dxa"/>
+              <w:top w:w="100" w:type="dxa"/>
+              <w:left w:w="100" w:type="dxa"/>
+              <w:bottom w:w="100" w:type="dxa"/>
+              <w:right w:w="100" w:type="dxa"/>
             </w:tcMar>
-            <w:vAlign w:val="top"/>
           </w:tcPr>
           <w:p>
             <w:pPr>
               <w:widowControl w:val="0"/>
               <w:spacing w:line="240" w:lineRule="auto"/>
               <w:rPr>
-                <w:rFonts w:ascii="Google Sans" w:cs="Google Sans" w:eastAsia="Google Sans" w:hAnsi="Google Sans"/>
-                <w:b w:val="1"/>
+                <w:rFonts w:ascii="Google Sans" w:eastAsia="Google Sans" w:hAnsi="Google Sans" w:cs="Google Sans"/>
+                <w:b/>
                 <w:color w:val="353744"/>
               </w:rPr>
             </w:pPr>
             <w:r>
               <w:rPr>
-                <w:rFonts w:ascii="Google Sans" w:cs="Google Sans" w:eastAsia="Google Sans" w:hAnsi="Google Sans"/>
-                <w:b w:val="1"/>
-                <w:color w:val="353744"/>
-                <w:rtl w:val="0"/>
-              </w:rPr>
-              <w:t xml:space="preserve">Threat event</w:t>
+                <w:rFonts w:ascii="Google Sans" w:eastAsia="Google Sans" w:hAnsi="Google Sans" w:cs="Google Sans"/>
+                <w:b/>
+                <w:color w:val="353744"/>
+              </w:rPr>
+              <w:t>Threat event</w:t>
             </w:r>
           </w:p>
         </w:tc>
         <w:tc>
           <w:tcPr>
-            <w:shd w:fill="c9daf8" w:val="clear"/>
+            <w:tcW w:w="1395" w:type="dxa"/>
+            <w:shd w:val="clear" w:color="auto" w:fill="C9DAF8"/>
             <w:tcMar>
-              <w:top w:w="100.0" w:type="dxa"/>
-              <w:left w:w="100.0" w:type="dxa"/>
-              <w:bottom w:w="100.0" w:type="dxa"/>
-              <w:right w:w="100.0" w:type="dxa"/>
+              <w:top w:w="100" w:type="dxa"/>
+              <w:left w:w="100" w:type="dxa"/>
+              <w:bottom w:w="100" w:type="dxa"/>
+              <w:right w:w="100" w:type="dxa"/>
             </w:tcMar>
-            <w:vAlign w:val="top"/>
           </w:tcPr>
           <w:p>
             <w:pPr>
               <w:widowControl w:val="0"/>
               <w:spacing w:line="240" w:lineRule="auto"/>
               <w:rPr>
-                <w:rFonts w:ascii="Google Sans" w:cs="Google Sans" w:eastAsia="Google Sans" w:hAnsi="Google Sans"/>
-                <w:b w:val="1"/>
+                <w:rFonts w:ascii="Google Sans" w:eastAsia="Google Sans" w:hAnsi="Google Sans" w:cs="Google Sans"/>
+                <w:b/>
                 <w:color w:val="353744"/>
               </w:rPr>
             </w:pPr>
             <w:r>
               <w:rPr>
-                <w:rFonts w:ascii="Google Sans" w:cs="Google Sans" w:eastAsia="Google Sans" w:hAnsi="Google Sans"/>
-                <w:b w:val="1"/>
-                <w:color w:val="353744"/>
-                <w:rtl w:val="0"/>
-              </w:rPr>
-              <w:t xml:space="preserve">Likelihood</w:t>
+                <w:rFonts w:ascii="Google Sans" w:eastAsia="Google Sans" w:hAnsi="Google Sans" w:cs="Google Sans"/>
+                <w:b/>
+                <w:color w:val="353744"/>
+              </w:rPr>
+              <w:t>Likelihood</w:t>
             </w:r>
           </w:p>
         </w:tc>
         <w:tc>
           <w:tcPr>
-            <w:shd w:fill="c9daf8" w:val="clear"/>
+            <w:tcW w:w="1320" w:type="dxa"/>
+            <w:shd w:val="clear" w:color="auto" w:fill="C9DAF8"/>
             <w:tcMar>
-              <w:top w:w="100.0" w:type="dxa"/>
-              <w:left w:w="100.0" w:type="dxa"/>
-              <w:bottom w:w="100.0" w:type="dxa"/>
-              <w:right w:w="100.0" w:type="dxa"/>
+              <w:top w:w="100" w:type="dxa"/>
+              <w:left w:w="100" w:type="dxa"/>
+              <w:bottom w:w="100" w:type="dxa"/>
+              <w:right w:w="100" w:type="dxa"/>
             </w:tcMar>
-            <w:vAlign w:val="top"/>
           </w:tcPr>
           <w:p>
             <w:pPr>
               <w:widowControl w:val="0"/>
               <w:spacing w:line="240" w:lineRule="auto"/>
               <w:rPr>
-                <w:rFonts w:ascii="Google Sans" w:cs="Google Sans" w:eastAsia="Google Sans" w:hAnsi="Google Sans"/>
-                <w:b w:val="1"/>
+                <w:rFonts w:ascii="Google Sans" w:eastAsia="Google Sans" w:hAnsi="Google Sans" w:cs="Google Sans"/>
+                <w:b/>
                 <w:color w:val="353744"/>
               </w:rPr>
             </w:pPr>
             <w:r>
               <w:rPr>
-                <w:rFonts w:ascii="Google Sans" w:cs="Google Sans" w:eastAsia="Google Sans" w:hAnsi="Google Sans"/>
-                <w:b w:val="1"/>
-                <w:color w:val="353744"/>
-                <w:rtl w:val="0"/>
-              </w:rPr>
-              <w:t xml:space="preserve">Severity</w:t>
+                <w:rFonts w:ascii="Google Sans" w:eastAsia="Google Sans" w:hAnsi="Google Sans" w:cs="Google Sans"/>
+                <w:b/>
+                <w:color w:val="353744"/>
+              </w:rPr>
+              <w:t>Severity</w:t>
             </w:r>
           </w:p>
         </w:tc>
         <w:tc>
           <w:tcPr>
-            <w:shd w:fill="c9daf8" w:val="clear"/>
+            <w:tcW w:w="1110" w:type="dxa"/>
+            <w:shd w:val="clear" w:color="auto" w:fill="C9DAF8"/>
             <w:tcMar>
-              <w:top w:w="100.0" w:type="dxa"/>
-              <w:left w:w="100.0" w:type="dxa"/>
-              <w:bottom w:w="100.0" w:type="dxa"/>
-              <w:right w:w="100.0" w:type="dxa"/>
+              <w:top w:w="100" w:type="dxa"/>
+              <w:left w:w="100" w:type="dxa"/>
+              <w:bottom w:w="100" w:type="dxa"/>
+              <w:right w:w="100" w:type="dxa"/>
             </w:tcMar>
-            <w:vAlign w:val="top"/>
           </w:tcPr>
           <w:p>
             <w:pPr>
               <w:widowControl w:val="0"/>
               <w:spacing w:line="240" w:lineRule="auto"/>
               <w:rPr>
-                <w:rFonts w:ascii="Google Sans" w:cs="Google Sans" w:eastAsia="Google Sans" w:hAnsi="Google Sans"/>
-                <w:b w:val="1"/>
+                <w:rFonts w:ascii="Google Sans" w:eastAsia="Google Sans" w:hAnsi="Google Sans" w:cs="Google Sans"/>
+                <w:b/>
                 <w:color w:val="353744"/>
               </w:rPr>
             </w:pPr>
             <w:r>
               <w:rPr>
-                <w:rFonts w:ascii="Google Sans" w:cs="Google Sans" w:eastAsia="Google Sans" w:hAnsi="Google Sans"/>
-                <w:b w:val="1"/>
-                <w:color w:val="353744"/>
-                <w:rtl w:val="0"/>
-              </w:rPr>
-              <w:t xml:space="preserve">Risk</w:t>
+                <w:rFonts w:ascii="Google Sans" w:eastAsia="Google Sans" w:hAnsi="Google Sans" w:cs="Google Sans"/>
+                <w:b/>
+                <w:color w:val="353744"/>
+              </w:rPr>
+              <w:t>Risk</w:t>
             </w:r>
           </w:p>
         </w:tc>
       </w:tr>
       <w:tr>
-        <w:trPr>
-          <w:cantSplit w:val="0"/>
-          <w:tblHeader w:val="0"/>
-        </w:trPr>
         <w:tc>
           <w:tcPr>
-            <w:shd w:fill="auto" w:val="clear"/>
+            <w:tcW w:w="1860" w:type="dxa"/>
+            <w:shd w:val="clear" w:color="auto" w:fill="auto"/>
             <w:tcMar>
-              <w:top w:w="100.0" w:type="dxa"/>
-              <w:left w:w="100.0" w:type="dxa"/>
-              <w:bottom w:w="100.0" w:type="dxa"/>
-              <w:right w:w="100.0" w:type="dxa"/>
+              <w:top w:w="100" w:type="dxa"/>
+              <w:left w:w="100" w:type="dxa"/>
+              <w:bottom w:w="100" w:type="dxa"/>
+              <w:right w:w="100" w:type="dxa"/>
             </w:tcMar>
-            <w:vAlign w:val="top"/>
           </w:tcPr>
           <w:p>
             <w:pPr>
               <w:widowControl w:val="0"/>
               <w:spacing w:line="240" w:lineRule="auto"/>
               <w:rPr>
-                <w:rFonts w:ascii="Google Sans" w:cs="Google Sans" w:eastAsia="Google Sans" w:hAnsi="Google Sans"/>
-                <w:i w:val="1"/>
+                <w:rFonts w:ascii="Google Sans" w:eastAsia="Google Sans" w:hAnsi="Google Sans" w:cs="Google Sans"/>
+                <w:i/>
                 <w:color w:val="353744"/>
               </w:rPr>
             </w:pPr>
             <w:r>
               <w:rPr>
-                <w:rFonts w:ascii="Google Sans" w:cs="Google Sans" w:eastAsia="Google Sans" w:hAnsi="Google Sans"/>
-                <w:i w:val="1"/>
-                <w:color w:val="353744"/>
-                <w:rtl w:val="0"/>
-              </w:rPr>
-              <w:t xml:space="preserve">E.g. Competitor</w:t>
+                <w:rFonts w:ascii="Google Sans" w:eastAsia="Google Sans" w:hAnsi="Google Sans" w:cs="Google Sans"/>
+                <w:i/>
+                <w:color w:val="353744"/>
+              </w:rPr>
+              <w:t>E.g. Competitor</w:t>
             </w:r>
           </w:p>
         </w:tc>
         <w:tc>
           <w:tcPr>
-            <w:shd w:fill="auto" w:val="clear"/>
+            <w:tcW w:w="3615" w:type="dxa"/>
+            <w:shd w:val="clear" w:color="auto" w:fill="auto"/>
             <w:tcMar>
-              <w:top w:w="100.0" w:type="dxa"/>
-              <w:left w:w="100.0" w:type="dxa"/>
-              <w:bottom w:w="100.0" w:type="dxa"/>
-              <w:right w:w="100.0" w:type="dxa"/>
+              <w:top w:w="100" w:type="dxa"/>
+              <w:left w:w="100" w:type="dxa"/>
+              <w:bottom w:w="100" w:type="dxa"/>
+              <w:right w:w="100" w:type="dxa"/>
             </w:tcMar>
-            <w:vAlign w:val="top"/>
           </w:tcPr>
           <w:p>
             <w:pPr>
               <w:widowControl w:val="0"/>
               <w:spacing w:line="240" w:lineRule="auto"/>
               <w:rPr>
-                <w:rFonts w:ascii="Google Sans" w:cs="Google Sans" w:eastAsia="Google Sans" w:hAnsi="Google Sans"/>
-                <w:i w:val="1"/>
+                <w:rFonts w:ascii="Google Sans" w:eastAsia="Google Sans" w:hAnsi="Google Sans" w:cs="Google Sans"/>
+                <w:i/>
                 <w:color w:val="353744"/>
               </w:rPr>
             </w:pPr>
             <w:r>
               <w:rPr>
-                <w:rFonts w:ascii="Google Sans" w:cs="Google Sans" w:eastAsia="Google Sans" w:hAnsi="Google Sans"/>
-                <w:i w:val="1"/>
-                <w:color w:val="353744"/>
-                <w:rtl w:val="0"/>
-              </w:rPr>
-              <w:t xml:space="preserve">Obtain sensitive information via exfiltration</w:t>
+                <w:rFonts w:ascii="Google Sans" w:eastAsia="Google Sans" w:hAnsi="Google Sans" w:cs="Google Sans"/>
+                <w:i/>
+                <w:color w:val="353744"/>
+              </w:rPr>
+              <w:t>Obtain sensitive information via exfiltration</w:t>
             </w:r>
           </w:p>
         </w:tc>
         <w:tc>
           <w:tcPr>
-            <w:shd w:fill="auto" w:val="clear"/>
+            <w:tcW w:w="1395" w:type="dxa"/>
+            <w:shd w:val="clear" w:color="auto" w:fill="auto"/>
             <w:tcMar>
-              <w:top w:w="100.0" w:type="dxa"/>
-              <w:left w:w="100.0" w:type="dxa"/>
-              <w:bottom w:w="100.0" w:type="dxa"/>
-              <w:right w:w="100.0" w:type="dxa"/>
+              <w:top w:w="100" w:type="dxa"/>
+              <w:left w:w="100" w:type="dxa"/>
+              <w:bottom w:w="100" w:type="dxa"/>
+              <w:right w:w="100" w:type="dxa"/>
             </w:tcMar>
-            <w:vAlign w:val="top"/>
           </w:tcPr>
           <w:p>
             <w:pPr>
               <w:widowControl w:val="0"/>
               <w:spacing w:line="240" w:lineRule="auto"/>
               <w:rPr>
-                <w:rFonts w:ascii="Google Sans" w:cs="Google Sans" w:eastAsia="Google Sans" w:hAnsi="Google Sans"/>
-                <w:i w:val="1"/>
+                <w:rFonts w:ascii="Google Sans" w:eastAsia="Google Sans" w:hAnsi="Google Sans" w:cs="Google Sans"/>
+                <w:i/>
                 <w:color w:val="353744"/>
               </w:rPr>
             </w:pPr>
             <w:r>
               <w:rPr>
-                <w:rFonts w:ascii="Google Sans" w:cs="Google Sans" w:eastAsia="Google Sans" w:hAnsi="Google Sans"/>
-                <w:i w:val="1"/>
-                <w:color w:val="353744"/>
-                <w:rtl w:val="0"/>
-              </w:rPr>
-              <w:t xml:space="preserve">3</w:t>
+                <w:rFonts w:ascii="Google Sans" w:eastAsia="Google Sans" w:hAnsi="Google Sans" w:cs="Google Sans"/>
+                <w:i/>
+                <w:color w:val="353744"/>
+              </w:rPr>
+              <w:t>3</w:t>
             </w:r>
           </w:p>
         </w:tc>
         <w:tc>
           <w:tcPr>
-            <w:shd w:fill="auto" w:val="clear"/>
+            <w:tcW w:w="1320" w:type="dxa"/>
+            <w:shd w:val="clear" w:color="auto" w:fill="auto"/>
             <w:tcMar>
-              <w:top w:w="100.0" w:type="dxa"/>
-              <w:left w:w="100.0" w:type="dxa"/>
-              <w:bottom w:w="100.0" w:type="dxa"/>
-              <w:right w:w="100.0" w:type="dxa"/>
+              <w:top w:w="100" w:type="dxa"/>
+              <w:left w:w="100" w:type="dxa"/>
+              <w:bottom w:w="100" w:type="dxa"/>
+              <w:right w:w="100" w:type="dxa"/>
             </w:tcMar>
-            <w:vAlign w:val="top"/>
           </w:tcPr>
           <w:p>
             <w:pPr>
               <w:widowControl w:val="0"/>
               <w:spacing w:line="240" w:lineRule="auto"/>
               <w:rPr>
-                <w:rFonts w:ascii="Google Sans" w:cs="Google Sans" w:eastAsia="Google Sans" w:hAnsi="Google Sans"/>
-                <w:i w:val="1"/>
+                <w:rFonts w:ascii="Google Sans" w:eastAsia="Google Sans" w:hAnsi="Google Sans" w:cs="Google Sans"/>
+                <w:i/>
                 <w:color w:val="353744"/>
               </w:rPr>
             </w:pPr>
             <w:r>
               <w:rPr>
-                <w:rFonts w:ascii="Google Sans" w:cs="Google Sans" w:eastAsia="Google Sans" w:hAnsi="Google Sans"/>
-                <w:i w:val="1"/>
-                <w:color w:val="353744"/>
-                <w:rtl w:val="0"/>
-              </w:rPr>
-              <w:t xml:space="preserve">3</w:t>
+                <w:rFonts w:ascii="Google Sans" w:eastAsia="Google Sans" w:hAnsi="Google Sans" w:cs="Google Sans"/>
+                <w:i/>
+                <w:color w:val="353744"/>
+              </w:rPr>
+              <w:t>3</w:t>
             </w:r>
           </w:p>
         </w:tc>
         <w:tc>
           <w:tcPr>
-            <w:shd w:fill="auto" w:val="clear"/>
+            <w:tcW w:w="1110" w:type="dxa"/>
+            <w:shd w:val="clear" w:color="auto" w:fill="auto"/>
             <w:tcMar>
-              <w:top w:w="100.0" w:type="dxa"/>
-              <w:left w:w="100.0" w:type="dxa"/>
-              <w:bottom w:w="100.0" w:type="dxa"/>
-              <w:right w:w="100.0" w:type="dxa"/>
+              <w:top w:w="100" w:type="dxa"/>
+              <w:left w:w="100" w:type="dxa"/>
+              <w:bottom w:w="100" w:type="dxa"/>
+              <w:right w:w="100" w:type="dxa"/>
             </w:tcMar>
-            <w:vAlign w:val="top"/>
           </w:tcPr>
           <w:p>
             <w:pPr>
               <w:widowControl w:val="0"/>
               <w:spacing w:line="240" w:lineRule="auto"/>
               <w:rPr>
-                <w:rFonts w:ascii="Google Sans" w:cs="Google Sans" w:eastAsia="Google Sans" w:hAnsi="Google Sans"/>
-                <w:i w:val="1"/>
+                <w:rFonts w:ascii="Google Sans" w:eastAsia="Google Sans" w:hAnsi="Google Sans" w:cs="Google Sans"/>
+                <w:i/>
                 <w:color w:val="353744"/>
               </w:rPr>
             </w:pPr>
             <w:r>
               <w:rPr>
-                <w:rFonts w:ascii="Google Sans" w:cs="Google Sans" w:eastAsia="Google Sans" w:hAnsi="Google Sans"/>
-                <w:i w:val="1"/>
-                <w:color w:val="353744"/>
-                <w:rtl w:val="0"/>
-              </w:rPr>
-              <w:t xml:space="preserve">9</w:t>
+                <w:rFonts w:ascii="Google Sans" w:eastAsia="Google Sans" w:hAnsi="Google Sans" w:cs="Google Sans"/>
+                <w:i/>
+                <w:color w:val="353744"/>
+              </w:rPr>
+              <w:t>9</w:t>
             </w:r>
           </w:p>
         </w:tc>
       </w:tr>
       <w:tr>
-        <w:trPr>
-          <w:cantSplit w:val="0"/>
-          <w:tblHeader w:val="0"/>
-        </w:trPr>
         <w:tc>
           <w:tcPr>
-            <w:shd w:fill="auto" w:val="clear"/>
+            <w:tcW w:w="1860" w:type="dxa"/>
+            <w:shd w:val="clear" w:color="auto" w:fill="auto"/>
             <w:tcMar>
-              <w:top w:w="100.0" w:type="dxa"/>
-              <w:left w:w="100.0" w:type="dxa"/>
-              <w:bottom w:w="100.0" w:type="dxa"/>
-              <w:right w:w="100.0" w:type="dxa"/>
+              <w:top w:w="100" w:type="dxa"/>
+              <w:left w:w="100" w:type="dxa"/>
+              <w:bottom w:w="100" w:type="dxa"/>
+              <w:right w:w="100" w:type="dxa"/>
             </w:tcMar>
-            <w:vAlign w:val="top"/>
           </w:tcPr>
           <w:p>
             <w:pPr>
               <w:widowControl w:val="0"/>
               <w:spacing w:line="240" w:lineRule="auto"/>
               <w:rPr>
-                <w:rFonts w:ascii="Google Sans" w:cs="Google Sans" w:eastAsia="Google Sans" w:hAnsi="Google Sans"/>
-                <w:i w:val="1"/>
+                <w:rFonts w:ascii="Google Sans" w:eastAsia="Google Sans" w:hAnsi="Google Sans" w:cs="Google Sans"/>
+                <w:i/>
                 <w:color w:val="353744"/>
               </w:rPr>
             </w:pPr>
             <w:r>
               <w:rPr>
-                <w:rtl w:val="0"/>
-              </w:rPr>
+                <w:rFonts w:ascii="Google Sans" w:eastAsia="Google Sans" w:hAnsi="Google Sans" w:cs="Google Sans"/>
+                <w:i/>
+                <w:color w:val="353744"/>
+              </w:rPr>
+              <w:t>Hacker</w:t>
             </w:r>
           </w:p>
         </w:tc>
         <w:tc>
           <w:tcPr>
-            <w:shd w:fill="auto" w:val="clear"/>
+            <w:tcW w:w="3615" w:type="dxa"/>
+            <w:shd w:val="clear" w:color="auto" w:fill="auto"/>
             <w:tcMar>
-              <w:top w:w="100.0" w:type="dxa"/>
-              <w:left w:w="100.0" w:type="dxa"/>
-              <w:bottom w:w="100.0" w:type="dxa"/>
-              <w:right w:w="100.0" w:type="dxa"/>
+              <w:top w:w="100" w:type="dxa"/>
+              <w:left w:w="100" w:type="dxa"/>
+              <w:bottom w:w="100" w:type="dxa"/>
+              <w:right w:w="100" w:type="dxa"/>
             </w:tcMar>
-            <w:vAlign w:val="top"/>
           </w:tcPr>
           <w:p>
             <w:pPr>
               <w:widowControl w:val="0"/>
               <w:spacing w:line="240" w:lineRule="auto"/>
               <w:rPr>
-                <w:rFonts w:ascii="Google Sans" w:cs="Google Sans" w:eastAsia="Google Sans" w:hAnsi="Google Sans"/>
-                <w:i w:val="1"/>
+                <w:rFonts w:ascii="Google Sans" w:eastAsia="Google Sans" w:hAnsi="Google Sans" w:cs="Google Sans"/>
+                <w:i/>
                 <w:color w:val="353744"/>
               </w:rPr>
             </w:pPr>
             <w:r>
               <w:rPr>
-                <w:rtl w:val="0"/>
-              </w:rPr>
+                <w:rFonts w:ascii="Google Sans" w:eastAsia="Google Sans" w:hAnsi="Google Sans" w:cs="Google Sans"/>
+                <w:i/>
+                <w:color w:val="353744"/>
+              </w:rPr>
+              <w:t>Launch a Denial-of-Service(DoS) attack</w:t>
             </w:r>
           </w:p>
         </w:tc>
         <w:tc>
           <w:tcPr>
-            <w:shd w:fill="auto" w:val="clear"/>
+            <w:tcW w:w="1395" w:type="dxa"/>
+            <w:shd w:val="clear" w:color="auto" w:fill="auto"/>
             <w:tcMar>
-              <w:top w:w="100.0" w:type="dxa"/>
-              <w:left w:w="100.0" w:type="dxa"/>
-              <w:bottom w:w="100.0" w:type="dxa"/>
-              <w:right w:w="100.0" w:type="dxa"/>
+              <w:top w:w="100" w:type="dxa"/>
+              <w:left w:w="100" w:type="dxa"/>
+              <w:bottom w:w="100" w:type="dxa"/>
+              <w:right w:w="100" w:type="dxa"/>
             </w:tcMar>
-            <w:vAlign w:val="top"/>
           </w:tcPr>
           <w:p>
             <w:pPr>
               <w:widowControl w:val="0"/>
               <w:spacing w:line="240" w:lineRule="auto"/>
               <w:rPr>
-                <w:rFonts w:ascii="Google Sans" w:cs="Google Sans" w:eastAsia="Google Sans" w:hAnsi="Google Sans"/>
-                <w:i w:val="1"/>
+                <w:rFonts w:ascii="Google Sans" w:eastAsia="Google Sans" w:hAnsi="Google Sans" w:cs="Google Sans"/>
+                <w:i/>
                 <w:color w:val="353744"/>
               </w:rPr>
             </w:pPr>
             <w:r>
               <w:rPr>
-                <w:rtl w:val="0"/>
-              </w:rPr>
+                <w:rFonts w:ascii="Google Sans" w:eastAsia="Google Sans" w:hAnsi="Google Sans" w:cs="Google Sans"/>
+                <w:i/>
+                <w:color w:val="353744"/>
+              </w:rPr>
+              <w:t>2</w:t>
             </w:r>
           </w:p>
         </w:tc>
         <w:tc>
           <w:tcPr>
-            <w:shd w:fill="auto" w:val="clear"/>
+            <w:tcW w:w="1320" w:type="dxa"/>
+            <w:shd w:val="clear" w:color="auto" w:fill="auto"/>
             <w:tcMar>
-              <w:top w:w="100.0" w:type="dxa"/>
-              <w:left w:w="100.0" w:type="dxa"/>
-              <w:bottom w:w="100.0" w:type="dxa"/>
-              <w:right w:w="100.0" w:type="dxa"/>
+              <w:top w:w="100" w:type="dxa"/>
+              <w:left w:w="100" w:type="dxa"/>
+              <w:bottom w:w="100" w:type="dxa"/>
+              <w:right w:w="100" w:type="dxa"/>
             </w:tcMar>
-            <w:vAlign w:val="top"/>
           </w:tcPr>
           <w:p>
             <w:pPr>
               <w:widowControl w:val="0"/>
               <w:spacing w:line="240" w:lineRule="auto"/>
               <w:rPr>
-                <w:rFonts w:ascii="Google Sans" w:cs="Google Sans" w:eastAsia="Google Sans" w:hAnsi="Google Sans"/>
-                <w:i w:val="1"/>
+                <w:rFonts w:ascii="Google Sans" w:eastAsia="Google Sans" w:hAnsi="Google Sans" w:cs="Google Sans"/>
+                <w:i/>
                 <w:color w:val="353744"/>
               </w:rPr>
             </w:pPr>
             <w:r>
               <w:rPr>
-                <w:rtl w:val="0"/>
-              </w:rPr>
+                <w:rFonts w:ascii="Google Sans" w:eastAsia="Google Sans" w:hAnsi="Google Sans" w:cs="Google Sans"/>
+                <w:i/>
+                <w:color w:val="353744"/>
+              </w:rPr>
+              <w:t>3</w:t>
             </w:r>
           </w:p>
         </w:tc>
         <w:tc>
           <w:tcPr>
-            <w:shd w:fill="auto" w:val="clear"/>
+            <w:tcW w:w="1110" w:type="dxa"/>
+            <w:shd w:val="clear" w:color="auto" w:fill="auto"/>
             <w:tcMar>
-              <w:top w:w="100.0" w:type="dxa"/>
-              <w:left w:w="100.0" w:type="dxa"/>
-              <w:bottom w:w="100.0" w:type="dxa"/>
-              <w:right w:w="100.0" w:type="dxa"/>
+              <w:top w:w="100" w:type="dxa"/>
+              <w:left w:w="100" w:type="dxa"/>
+              <w:bottom w:w="100" w:type="dxa"/>
+              <w:right w:w="100" w:type="dxa"/>
             </w:tcMar>
-            <w:vAlign w:val="top"/>
           </w:tcPr>
           <w:p>
             <w:pPr>
               <w:widowControl w:val="0"/>
               <w:spacing w:line="240" w:lineRule="auto"/>
               <w:rPr>
-                <w:rFonts w:ascii="Google Sans" w:cs="Google Sans" w:eastAsia="Google Sans" w:hAnsi="Google Sans"/>
-                <w:i w:val="1"/>
+                <w:rFonts w:ascii="Google Sans" w:eastAsia="Google Sans" w:hAnsi="Google Sans" w:cs="Google Sans"/>
+                <w:i/>
                 <w:color w:val="353744"/>
               </w:rPr>
             </w:pPr>
             <w:r>
               <w:rPr>
-                <w:rtl w:val="0"/>
-              </w:rPr>
+                <w:rFonts w:ascii="Google Sans" w:eastAsia="Google Sans" w:hAnsi="Google Sans" w:cs="Google Sans"/>
+                <w:i/>
+                <w:color w:val="353744"/>
+              </w:rPr>
+              <w:t>6</w:t>
             </w:r>
           </w:p>
         </w:tc>
       </w:tr>
       <w:tr>
-        <w:trPr>
-          <w:cantSplit w:val="0"/>
-          <w:tblHeader w:val="0"/>
-        </w:trPr>
         <w:tc>
           <w:tcPr>
-            <w:shd w:fill="auto" w:val="clear"/>
+            <w:tcW w:w="1860" w:type="dxa"/>
+            <w:shd w:val="clear" w:color="auto" w:fill="auto"/>
             <w:tcMar>
-              <w:top w:w="100.0" w:type="dxa"/>
-              <w:left w:w="100.0" w:type="dxa"/>
-              <w:bottom w:w="100.0" w:type="dxa"/>
-              <w:right w:w="100.0" w:type="dxa"/>
+              <w:top w:w="100" w:type="dxa"/>
+              <w:left w:w="100" w:type="dxa"/>
+              <w:bottom w:w="100" w:type="dxa"/>
+              <w:right w:w="100" w:type="dxa"/>
             </w:tcMar>
-            <w:vAlign w:val="top"/>
           </w:tcPr>
           <w:p>
             <w:pPr>
               <w:widowControl w:val="0"/>
               <w:spacing w:line="240" w:lineRule="auto"/>
               <w:rPr>
-                <w:rFonts w:ascii="Google Sans" w:cs="Google Sans" w:eastAsia="Google Sans" w:hAnsi="Google Sans"/>
-                <w:i w:val="1"/>
+                <w:rFonts w:ascii="Google Sans" w:eastAsia="Google Sans" w:hAnsi="Google Sans" w:cs="Google Sans"/>
+                <w:i/>
                 <w:color w:val="353744"/>
               </w:rPr>
             </w:pPr>
             <w:r>
               <w:rPr>
-                <w:rtl w:val="0"/>
-              </w:rPr>
+                <w:rFonts w:ascii="Google Sans" w:eastAsia="Google Sans" w:hAnsi="Google Sans" w:cs="Google Sans"/>
+                <w:i/>
+                <w:color w:val="353744"/>
+              </w:rPr>
+              <w:t>Insider</w:t>
             </w:r>
           </w:p>
         </w:tc>
         <w:tc>
           <w:tcPr>
-            <w:shd w:fill="auto" w:val="clear"/>
+            <w:tcW w:w="3615" w:type="dxa"/>
+            <w:shd w:val="clear" w:color="auto" w:fill="auto"/>
             <w:tcMar>
-              <w:top w:w="100.0" w:type="dxa"/>
-              <w:left w:w="100.0" w:type="dxa"/>
-              <w:bottom w:w="100.0" w:type="dxa"/>
-              <w:right w:w="100.0" w:type="dxa"/>
+              <w:top w:w="100" w:type="dxa"/>
+              <w:left w:w="100" w:type="dxa"/>
+              <w:bottom w:w="100" w:type="dxa"/>
+              <w:right w:w="100" w:type="dxa"/>
             </w:tcMar>
-            <w:vAlign w:val="top"/>
           </w:tcPr>
           <w:p>
             <w:pPr>
               <w:widowControl w:val="0"/>
               <w:spacing w:line="240" w:lineRule="auto"/>
               <w:rPr>
-                <w:rFonts w:ascii="Google Sans" w:cs="Google Sans" w:eastAsia="Google Sans" w:hAnsi="Google Sans"/>
-                <w:i w:val="1"/>
+                <w:rFonts w:ascii="Google Sans" w:eastAsia="Google Sans" w:hAnsi="Google Sans" w:cs="Google Sans"/>
+                <w:i/>
                 <w:color w:val="353744"/>
               </w:rPr>
             </w:pPr>
             <w:r>
               <w:rPr>
-                <w:rtl w:val="0"/>
-              </w:rPr>
+                <w:rFonts w:ascii="Google Sans" w:eastAsia="Google Sans" w:hAnsi="Google Sans" w:cs="Google Sans"/>
+                <w:i/>
+                <w:color w:val="353744"/>
+              </w:rPr>
+              <w:t>Unauthorized data modification</w:t>
             </w:r>
           </w:p>
         </w:tc>
         <w:tc>
           <w:tcPr>
-            <w:shd w:fill="auto" w:val="clear"/>
+            <w:tcW w:w="1395" w:type="dxa"/>
+            <w:shd w:val="clear" w:color="auto" w:fill="auto"/>
             <w:tcMar>
-              <w:top w:w="100.0" w:type="dxa"/>
-              <w:left w:w="100.0" w:type="dxa"/>
-              <w:bottom w:w="100.0" w:type="dxa"/>
-              <w:right w:w="100.0" w:type="dxa"/>
+              <w:top w:w="100" w:type="dxa"/>
+              <w:left w:w="100" w:type="dxa"/>
+              <w:bottom w:w="100" w:type="dxa"/>
+              <w:right w:w="100" w:type="dxa"/>
             </w:tcMar>
-            <w:vAlign w:val="top"/>
           </w:tcPr>
           <w:p>
             <w:pPr>
               <w:widowControl w:val="0"/>
               <w:spacing w:line="240" w:lineRule="auto"/>
               <w:rPr>
-                <w:rFonts w:ascii="Google Sans" w:cs="Google Sans" w:eastAsia="Google Sans" w:hAnsi="Google Sans"/>
-                <w:i w:val="1"/>
+                <w:rFonts w:ascii="Google Sans" w:eastAsia="Google Sans" w:hAnsi="Google Sans" w:cs="Google Sans"/>
+                <w:i/>
                 <w:color w:val="353744"/>
               </w:rPr>
             </w:pPr>
             <w:r>
               <w:rPr>
-                <w:rtl w:val="0"/>
-              </w:rPr>
+                <w:rFonts w:ascii="Google Sans" w:eastAsia="Google Sans" w:hAnsi="Google Sans" w:cs="Google Sans"/>
+                <w:i/>
+                <w:color w:val="353744"/>
+              </w:rPr>
+              <w:t>2</w:t>
             </w:r>
           </w:p>
         </w:tc>
         <w:tc>
           <w:tcPr>
-            <w:shd w:fill="auto" w:val="clear"/>
+            <w:tcW w:w="1320" w:type="dxa"/>
+            <w:shd w:val="clear" w:color="auto" w:fill="auto"/>
             <w:tcMar>
-              <w:top w:w="100.0" w:type="dxa"/>
-              <w:left w:w="100.0" w:type="dxa"/>
-              <w:bottom w:w="100.0" w:type="dxa"/>
-              <w:right w:w="100.0" w:type="dxa"/>
+              <w:top w:w="100" w:type="dxa"/>
+              <w:left w:w="100" w:type="dxa"/>
+              <w:bottom w:w="100" w:type="dxa"/>
+              <w:right w:w="100" w:type="dxa"/>
             </w:tcMar>
-            <w:vAlign w:val="top"/>
           </w:tcPr>
           <w:p>
             <w:pPr>
               <w:widowControl w:val="0"/>
               <w:spacing w:line="240" w:lineRule="auto"/>
               <w:rPr>
-                <w:rFonts w:ascii="Google Sans" w:cs="Google Sans" w:eastAsia="Google Sans" w:hAnsi="Google Sans"/>
-                <w:i w:val="1"/>
+                <w:rFonts w:ascii="Google Sans" w:eastAsia="Google Sans" w:hAnsi="Google Sans" w:cs="Google Sans"/>
+                <w:i/>
                 <w:color w:val="353744"/>
               </w:rPr>
             </w:pPr>
             <w:r>
               <w:rPr>
-                <w:rtl w:val="0"/>
-              </w:rPr>
+                <w:rFonts w:ascii="Google Sans" w:eastAsia="Google Sans" w:hAnsi="Google Sans" w:cs="Google Sans"/>
+                <w:i/>
+                <w:color w:val="353744"/>
+              </w:rPr>
+              <w:t>2</w:t>
             </w:r>
           </w:p>
         </w:tc>
         <w:tc>
           <w:tcPr>
-            <w:shd w:fill="auto" w:val="clear"/>
+            <w:tcW w:w="1110" w:type="dxa"/>
+            <w:shd w:val="clear" w:color="auto" w:fill="auto"/>
             <w:tcMar>
-              <w:top w:w="100.0" w:type="dxa"/>
-              <w:left w:w="100.0" w:type="dxa"/>
-              <w:bottom w:w="100.0" w:type="dxa"/>
-              <w:right w:w="100.0" w:type="dxa"/>
+              <w:top w:w="100" w:type="dxa"/>
+              <w:left w:w="100" w:type="dxa"/>
+              <w:bottom w:w="100" w:type="dxa"/>
+              <w:right w:w="100" w:type="dxa"/>
             </w:tcMar>
-            <w:vAlign w:val="top"/>
           </w:tcPr>
           <w:p>
             <w:pPr>
               <w:widowControl w:val="0"/>
               <w:spacing w:line="240" w:lineRule="auto"/>
               <w:rPr>
-                <w:rFonts w:ascii="Google Sans" w:cs="Google Sans" w:eastAsia="Google Sans" w:hAnsi="Google Sans"/>
-                <w:i w:val="1"/>
+                <w:rFonts w:ascii="Google Sans" w:eastAsia="Google Sans" w:hAnsi="Google Sans" w:cs="Google Sans"/>
+                <w:i/>
                 <w:color w:val="353744"/>
               </w:rPr>
             </w:pPr>
             <w:r>
               <w:rPr>
-                <w:rtl w:val="0"/>
-              </w:rPr>
+                <w:rFonts w:ascii="Google Sans" w:eastAsia="Google Sans" w:hAnsi="Google Sans" w:cs="Google Sans"/>
+                <w:i/>
+                <w:color w:val="353744"/>
+              </w:rPr>
+              <w:t>4</w:t>
             </w:r>
           </w:p>
         </w:tc>
@@ -1040,133 +977,56 @@
         <w:pStyle w:val="Heading1"/>
         <w:keepNext w:val="0"/>
         <w:keepLines w:val="0"/>
-        <w:spacing w:after="0" w:before="480" w:line="240" w:lineRule="auto"/>
-        <w:rPr>
-          <w:rFonts w:ascii="Proxima Nova" w:cs="Proxima Nova" w:eastAsia="Proxima Nova" w:hAnsi="Proxima Nova"/>
-          <w:b w:val="1"/>
+        <w:spacing w:before="480" w:after="0" w:line="240" w:lineRule="auto"/>
+        <w:rPr>
+          <w:rFonts w:ascii="Proxima Nova" w:eastAsia="Proxima Nova" w:hAnsi="Proxima Nova" w:cs="Proxima Nova"/>
+          <w:b/>
           <w:color w:val="353744"/>
           <w:sz w:val="28"/>
           <w:szCs w:val="28"/>
         </w:rPr>
       </w:pPr>
-      <w:bookmarkStart w:colFirst="0" w:colLast="0" w:name="_a9ivkvfuz16w" w:id="7"/>
+      <w:bookmarkStart w:id="7" w:name="_a9ivkvfuz16w" w:colFirst="0" w:colLast="0"/>
       <w:bookmarkEnd w:id="7"/>
       <w:r>
         <w:rPr>
-          <w:rFonts w:ascii="Proxima Nova" w:cs="Proxima Nova" w:eastAsia="Proxima Nova" w:hAnsi="Proxima Nova"/>
-          <w:b w:val="1"/>
+          <w:rFonts w:ascii="Proxima Nova" w:eastAsia="Proxima Nova" w:hAnsi="Proxima Nova" w:cs="Proxima Nova"/>
+          <w:b/>
           <w:color w:val="353744"/>
           <w:sz w:val="28"/>
           <w:szCs w:val="28"/>
-          <w:rtl w:val="0"/>
-        </w:rPr>
-        <w:t xml:space="preserve">Approach</w:t>
+        </w:rPr>
+        <w:lastRenderedPageBreak/>
+        <w:t>Approach</w:t>
       </w:r>
     </w:p>
     <w:p>
       <w:pPr>
-        <w:spacing w:before="200" w:line="312" w:lineRule="auto"/>
-        <w:rPr>
-          <w:rFonts w:ascii="Google Sans" w:cs="Google Sans" w:eastAsia="Google Sans" w:hAnsi="Google Sans"/>
-          <w:color w:val="353744"/>
-        </w:rPr>
-      </w:pPr>
-      <w:r>
-        <w:rPr>
-          <w:rFonts w:ascii="Google Sans" w:cs="Google Sans" w:eastAsia="Google Sans" w:hAnsi="Google Sans"/>
-          <w:color w:val="353744"/>
-          <w:rtl w:val="0"/>
-        </w:rPr>
-        <w:t xml:space="preserve">This section documents the approach used to conduct the vulnerability assessment report. It is important to be clear and concise when writing your approach. A transparent summary of your approach helps stakeholders understand that the assessment is credible and that the results can be used to make informed decisions.</w:t>
-      </w:r>
+        <w:ind w:left="720"/>
+        <w:rPr>
+          <w:rFonts w:ascii="Google Sans" w:eastAsia="Google Sans" w:hAnsi="Google Sans" w:cs="Google Sans"/>
+          <w:i/>
+          <w:color w:val="353744"/>
+        </w:rPr>
+      </w:pPr>
     </w:p>
     <w:p>
       <w:pPr>
-        <w:spacing w:before="200" w:lineRule="auto"/>
-        <w:rPr>
-          <w:rFonts w:ascii="Google Sans" w:cs="Google Sans" w:eastAsia="Google Sans" w:hAnsi="Google Sans"/>
-          <w:color w:val="353744"/>
-        </w:rPr>
-      </w:pPr>
-      <w:r>
-        <w:rPr>
-          <w:rFonts w:ascii="Google Sans" w:cs="Google Sans" w:eastAsia="Google Sans" w:hAnsi="Google Sans"/>
-          <w:color w:val="353744"/>
-          <w:rtl w:val="0"/>
-        </w:rPr>
-        <w:t xml:space="preserve">Consider the following questions to help you write an approach section:</w:t>
-      </w:r>
-    </w:p>
-    <w:p>
-      <w:pPr>
-        <w:numPr>
-          <w:ilvl w:val="0"/>
-          <w:numId w:val="1"/>
-        </w:numPr>
-        <w:spacing w:after="0" w:afterAutospacing="0" w:before="200" w:lineRule="auto"/>
-        <w:ind w:left="720" w:hanging="360"/>
-        <w:rPr>
-          <w:rFonts w:ascii="Google Sans" w:cs="Google Sans" w:eastAsia="Google Sans" w:hAnsi="Google Sans"/>
-          <w:i w:val="1"/>
-          <w:color w:val="353744"/>
-        </w:rPr>
-      </w:pPr>
-      <w:r>
-        <w:rPr>
-          <w:rFonts w:ascii="Google Sans" w:cs="Google Sans" w:eastAsia="Google Sans" w:hAnsi="Google Sans"/>
-          <w:i w:val="1"/>
-          <w:color w:val="353744"/>
-          <w:rtl w:val="0"/>
-        </w:rPr>
-        <w:t xml:space="preserve">What was your rationale for selecting the risks that you evaluated?</w:t>
-      </w:r>
-    </w:p>
-    <w:p>
-      <w:pPr>
-        <w:numPr>
-          <w:ilvl w:val="0"/>
-          <w:numId w:val="1"/>
-        </w:numPr>
-        <w:spacing w:after="0" w:afterAutospacing="0" w:before="0" w:beforeAutospacing="0" w:lineRule="auto"/>
-        <w:ind w:left="720" w:hanging="360"/>
-        <w:rPr>
-          <w:rFonts w:ascii="Google Sans" w:cs="Google Sans" w:eastAsia="Google Sans" w:hAnsi="Google Sans"/>
-          <w:i w:val="1"/>
-          <w:color w:val="353744"/>
-        </w:rPr>
-      </w:pPr>
-      <w:r>
-        <w:rPr>
-          <w:rFonts w:ascii="Google Sans" w:cs="Google Sans" w:eastAsia="Google Sans" w:hAnsi="Google Sans"/>
-          <w:i w:val="1"/>
-          <w:color w:val="353744"/>
-          <w:rtl w:val="0"/>
-        </w:rPr>
-        <w:t xml:space="preserve">How were you deriving the likelihood and severity scores of each risk?</w:t>
-      </w:r>
-    </w:p>
-    <w:p>
-      <w:pPr>
-        <w:numPr>
-          <w:ilvl w:val="0"/>
-          <w:numId w:val="1"/>
-        </w:numPr>
-        <w:spacing w:before="0" w:beforeAutospacing="0" w:lineRule="auto"/>
-        <w:ind w:left="720" w:hanging="360"/>
-        <w:rPr>
-          <w:rFonts w:ascii="Google Sans" w:cs="Google Sans" w:eastAsia="Google Sans" w:hAnsi="Google Sans"/>
-          <w:i w:val="1"/>
-          <w:color w:val="353744"/>
-        </w:rPr>
-      </w:pPr>
-      <w:r>
-        <w:rPr>
-          <w:rFonts w:ascii="Google Sans" w:cs="Google Sans" w:eastAsia="Google Sans" w:hAnsi="Google Sans"/>
-          <w:i w:val="1"/>
-          <w:color w:val="353744"/>
-          <w:rtl w:val="0"/>
-        </w:rPr>
-        <w:t xml:space="preserve">What were the limitations of the assessment?</w:t>
+        <w:jc w:val="both"/>
+        <w:rPr>
+          <w:rFonts w:ascii="Google Sans" w:eastAsia="Google Sans" w:hAnsi="Google Sans" w:cs="Google Sans"/>
+          <w:i/>
+          <w:color w:val="353744"/>
+        </w:rPr>
+      </w:pPr>
+      <w:r>
+        <w:rPr>
+          <w:rFonts w:ascii="Google Sans" w:eastAsia="Google Sans" w:hAnsi="Google Sans" w:cs="Google Sans"/>
+          <w:i/>
+          <w:color w:val="353744"/>
+        </w:rPr>
+        <w:tab/>
+        <w:t>The risks were selected based on the potential impact they could have on the business operations and data integrity. The likelihood and severity scores were derived by considering the ease of exploitation and the critically of the business functions affected. For example, a competitor exfiltrating data has high likelihood and severity due to its direct impact on business competitiveness and confidentiality. The limitations of the assessment include the exclusion of physical security measures and potential future threats not currently evident.</w:t>
       </w:r>
     </w:p>
     <w:p>
@@ -1174,162 +1034,212 @@
         <w:pStyle w:val="Heading1"/>
         <w:keepNext w:val="0"/>
         <w:keepLines w:val="0"/>
-        <w:spacing w:after="0" w:before="480" w:line="240" w:lineRule="auto"/>
-        <w:rPr>
-          <w:rFonts w:ascii="Proxima Nova" w:cs="Proxima Nova" w:eastAsia="Proxima Nova" w:hAnsi="Proxima Nova"/>
-          <w:b w:val="1"/>
+        <w:spacing w:before="480" w:after="0" w:line="240" w:lineRule="auto"/>
+        <w:rPr>
+          <w:rFonts w:ascii="Proxima Nova" w:eastAsia="Proxima Nova" w:hAnsi="Proxima Nova" w:cs="Proxima Nova"/>
+          <w:b/>
           <w:color w:val="353744"/>
           <w:sz w:val="28"/>
           <w:szCs w:val="28"/>
         </w:rPr>
       </w:pPr>
-      <w:bookmarkStart w:colFirst="0" w:colLast="0" w:name="_vf6vykh0xvv7" w:id="8"/>
+      <w:bookmarkStart w:id="8" w:name="_vf6vykh0xvv7" w:colFirst="0" w:colLast="0"/>
       <w:bookmarkEnd w:id="8"/>
       <w:r>
         <w:rPr>
-          <w:rFonts w:ascii="Proxima Nova" w:cs="Proxima Nova" w:eastAsia="Proxima Nova" w:hAnsi="Proxima Nova"/>
-          <w:b w:val="1"/>
+          <w:rFonts w:ascii="Proxima Nova" w:eastAsia="Proxima Nova" w:hAnsi="Proxima Nova" w:cs="Proxima Nova"/>
+          <w:b/>
           <w:color w:val="353744"/>
           <w:sz w:val="28"/>
           <w:szCs w:val="28"/>
-          <w:rtl w:val="0"/>
-        </w:rPr>
-        <w:t xml:space="preserve">Remediation Strategy</w:t>
+        </w:rPr>
+        <w:t>Remediation Strategy</w:t>
       </w:r>
     </w:p>
     <w:p>
       <w:pPr>
-        <w:spacing w:before="200" w:line="312" w:lineRule="auto"/>
-        <w:rPr>
-          <w:rFonts w:ascii="Google Sans" w:cs="Google Sans" w:eastAsia="Google Sans" w:hAnsi="Google Sans"/>
-          <w:color w:val="353744"/>
-        </w:rPr>
-      </w:pPr>
-      <w:r>
-        <w:rPr>
-          <w:rFonts w:ascii="Google Sans" w:cs="Google Sans" w:eastAsia="Google Sans" w:hAnsi="Google Sans"/>
-          <w:color w:val="353744"/>
-          <w:rtl w:val="0"/>
-        </w:rPr>
-        <w:t xml:space="preserve">This section provides specific and actionable recommendations to remediate or mitigate the risks that were assessed. Any recommendations that you make should be realistic and achievable. Overall, the remediation section of a vulnerability assessment report helps to ensure that risks are addressed in a timely and effective manner.</w:t>
-      </w:r>
+        <w:rPr>
+          <w:rFonts w:ascii="Google Sans" w:eastAsia="Google Sans" w:hAnsi="Google Sans" w:cs="Google Sans"/>
+          <w:color w:val="353744"/>
+        </w:rPr>
+      </w:pPr>
     </w:p>
     <w:p>
       <w:pPr>
-        <w:spacing w:before="200" w:line="312" w:lineRule="auto"/>
-        <w:rPr>
-          <w:rFonts w:ascii="Google Sans" w:cs="Google Sans" w:eastAsia="Google Sans" w:hAnsi="Google Sans"/>
-          <w:color w:val="353744"/>
-        </w:rPr>
-      </w:pPr>
-      <w:r>
-        <w:rPr>
-          <w:rFonts w:ascii="Google Sans" w:cs="Google Sans" w:eastAsia="Google Sans" w:hAnsi="Google Sans"/>
-          <w:color w:val="353744"/>
-          <w:rtl w:val="0"/>
-        </w:rPr>
-        <w:t xml:space="preserve">Consider the following questions to help you write a remediation strategy:</w:t>
+        <w:jc w:val="both"/>
+        <w:rPr>
+          <w:rFonts w:ascii="Google Sans" w:eastAsia="Google Sans" w:hAnsi="Google Sans" w:cs="Google Sans"/>
+          <w:i/>
+          <w:color w:val="353744"/>
+        </w:rPr>
+      </w:pPr>
+      <w:r>
+        <w:rPr>
+          <w:rFonts w:ascii="Google Sans" w:eastAsia="Google Sans" w:hAnsi="Google Sans" w:cs="Google Sans"/>
+          <w:i/>
+          <w:color w:val="353744"/>
+        </w:rPr>
+        <w:t xml:space="preserve">To mitigate the identified risks, the following </w:t>
+      </w:r>
+      <w:proofErr w:type="spellStart"/>
+      <w:r>
+        <w:rPr>
+          <w:rFonts w:ascii="Google Sans" w:eastAsia="Google Sans" w:hAnsi="Google Sans" w:cs="Google Sans"/>
+          <w:i/>
+          <w:color w:val="353744"/>
+        </w:rPr>
+        <w:t>secuirty</w:t>
+      </w:r>
+      <w:proofErr w:type="spellEnd"/>
+      <w:r>
+        <w:rPr>
+          <w:rFonts w:ascii="Google Sans" w:eastAsia="Google Sans" w:hAnsi="Google Sans" w:cs="Google Sans"/>
+          <w:i/>
+          <w:color w:val="353744"/>
+        </w:rPr>
+        <w:t xml:space="preserve"> controls are recommended:</w:t>
       </w:r>
     </w:p>
     <w:p>
       <w:pPr>
+        <w:pStyle w:val="ListParagraph"/>
         <w:numPr>
           <w:ilvl w:val="0"/>
-          <w:numId w:val="2"/>
+          <w:numId w:val="5"/>
         </w:numPr>
-        <w:spacing w:after="0" w:afterAutospacing="0" w:before="200" w:lineRule="auto"/>
-        <w:ind w:left="720" w:hanging="360"/>
-        <w:rPr>
-          <w:rFonts w:ascii="Google Sans" w:cs="Google Sans" w:eastAsia="Google Sans" w:hAnsi="Google Sans"/>
-          <w:i w:val="1"/>
-          <w:color w:val="353744"/>
-        </w:rPr>
-      </w:pPr>
-      <w:r>
-        <w:rPr>
-          <w:rFonts w:ascii="Google Sans" w:cs="Google Sans" w:eastAsia="Google Sans" w:hAnsi="Google Sans"/>
-          <w:i w:val="1"/>
-          <w:color w:val="353744"/>
-          <w:rtl w:val="0"/>
-        </w:rPr>
-        <w:t xml:space="preserve">Which technical, operational, or managerial controls are currently implemented to secure the system?</w:t>
+        <w:jc w:val="both"/>
+        <w:rPr>
+          <w:rFonts w:ascii="Google Sans" w:eastAsia="Google Sans" w:hAnsi="Google Sans" w:cs="Google Sans"/>
+          <w:i/>
+          <w:color w:val="353744"/>
+        </w:rPr>
+      </w:pPr>
+      <w:r>
+        <w:rPr>
+          <w:rFonts w:ascii="Google Sans" w:eastAsia="Google Sans" w:hAnsi="Google Sans" w:cs="Google Sans"/>
+          <w:b/>
+          <w:i/>
+          <w:color w:val="353744"/>
+        </w:rPr>
+        <w:t>Principle of least Privilege:</w:t>
+      </w:r>
+      <w:r>
+        <w:rPr>
+          <w:rFonts w:ascii="Google Sans" w:eastAsia="Google Sans" w:hAnsi="Google Sans" w:cs="Google Sans"/>
+          <w:i/>
+          <w:color w:val="353744"/>
+        </w:rPr>
+        <w:t xml:space="preserve"> Restrict database access to only those employees who </w:t>
+      </w:r>
+      <w:proofErr w:type="spellStart"/>
+      <w:r>
+        <w:rPr>
+          <w:rFonts w:ascii="Google Sans" w:eastAsia="Google Sans" w:hAnsi="Google Sans" w:cs="Google Sans"/>
+          <w:i/>
+          <w:color w:val="353744"/>
+        </w:rPr>
+        <w:t>neet</w:t>
+      </w:r>
+      <w:proofErr w:type="spellEnd"/>
+      <w:r>
+        <w:rPr>
+          <w:rFonts w:ascii="Google Sans" w:eastAsia="Google Sans" w:hAnsi="Google Sans" w:cs="Google Sans"/>
+          <w:i/>
+          <w:color w:val="353744"/>
+        </w:rPr>
+        <w:t xml:space="preserve"> it for their job functions to minimize the risk of data exfiltration</w:t>
+      </w:r>
+      <w:r>
+        <w:rPr>
+          <w:rFonts w:ascii="Google Sans" w:eastAsia="Google Sans" w:hAnsi="Google Sans" w:cs="Google Sans"/>
+          <w:i/>
+          <w:color w:val="353744"/>
+        </w:rPr>
+        <w:t xml:space="preserve"> and unauthorized modification.</w:t>
       </w:r>
     </w:p>
     <w:p>
       <w:pPr>
+        <w:pStyle w:val="ListParagraph"/>
         <w:numPr>
           <w:ilvl w:val="0"/>
-          <w:numId w:val="2"/>
+          <w:numId w:val="5"/>
         </w:numPr>
-        <w:spacing w:after="0" w:afterAutospacing="0" w:before="0" w:beforeAutospacing="0" w:lineRule="auto"/>
-        <w:ind w:left="720" w:hanging="360"/>
-        <w:rPr>
-          <w:rFonts w:ascii="Google Sans" w:cs="Google Sans" w:eastAsia="Google Sans" w:hAnsi="Google Sans"/>
-          <w:i w:val="1"/>
-          <w:color w:val="353744"/>
-        </w:rPr>
-      </w:pPr>
-      <w:r>
-        <w:rPr>
-          <w:rFonts w:ascii="Google Sans" w:cs="Google Sans" w:eastAsia="Google Sans" w:hAnsi="Google Sans"/>
-          <w:i w:val="1"/>
-          <w:color w:val="353744"/>
-          <w:rtl w:val="0"/>
-        </w:rPr>
-        <w:t xml:space="preserve">Are there security controls that can reduce the risks you evaluated? What are those controls and how would they remediate the risks?</w:t>
+        <w:jc w:val="both"/>
+        <w:rPr>
+          <w:rFonts w:ascii="Google Sans" w:eastAsia="Google Sans" w:hAnsi="Google Sans" w:cs="Google Sans"/>
+          <w:i/>
+          <w:color w:val="353744"/>
+        </w:rPr>
+      </w:pPr>
+      <w:r>
+        <w:rPr>
+          <w:rFonts w:ascii="Google Sans" w:eastAsia="Google Sans" w:hAnsi="Google Sans" w:cs="Google Sans"/>
+          <w:b/>
+          <w:i/>
+          <w:color w:val="353744"/>
+        </w:rPr>
+        <w:t>Defense in Depth:</w:t>
+      </w:r>
+      <w:r>
+        <w:rPr>
+          <w:rFonts w:ascii="Google Sans" w:eastAsia="Google Sans" w:hAnsi="Google Sans" w:cs="Google Sans"/>
+          <w:i/>
+          <w:color w:val="353744"/>
+        </w:rPr>
+        <w:t xml:space="preserve"> Implement multiple layers of security controls, including firewalls, intrusion detection systems (IDS), and regular security audits, to protect against DoS attacks.</w:t>
       </w:r>
     </w:p>
     <w:p>
       <w:pPr>
+        <w:pStyle w:val="ListParagraph"/>
         <w:numPr>
           <w:ilvl w:val="0"/>
-          <w:numId w:val="2"/>
+          <w:numId w:val="5"/>
         </w:numPr>
-        <w:spacing w:before="0" w:beforeAutospacing="0" w:lineRule="auto"/>
-        <w:ind w:left="720" w:hanging="360"/>
-        <w:rPr>
-          <w:rFonts w:ascii="Google Sans" w:cs="Google Sans" w:eastAsia="Google Sans" w:hAnsi="Google Sans"/>
-          <w:i w:val="1"/>
-          <w:color w:val="353744"/>
-        </w:rPr>
-      </w:pPr>
-      <w:r>
-        <w:rPr>
-          <w:rFonts w:ascii="Google Sans" w:cs="Google Sans" w:eastAsia="Google Sans" w:hAnsi="Google Sans"/>
-          <w:i w:val="1"/>
-          <w:color w:val="353744"/>
-          <w:rtl w:val="0"/>
-        </w:rPr>
-        <w:t xml:space="preserve">How will the results of the assessment improve the overall security of the system?</w:t>
-      </w:r>
-      <w:r>
-        <w:rPr>
-          <w:rtl w:val="0"/>
-        </w:rPr>
-      </w:r>
-    </w:p>
-    <w:p>
-      <w:pPr>
-        <w:rPr/>
-      </w:pPr>
-      <w:r>
-        <w:rPr>
-          <w:rtl w:val="0"/>
-        </w:rPr>
-      </w:r>
+        <w:jc w:val="both"/>
+        <w:rPr>
+          <w:rFonts w:ascii="Google Sans" w:eastAsia="Google Sans" w:hAnsi="Google Sans" w:cs="Google Sans"/>
+          <w:i/>
+          <w:color w:val="353744"/>
+        </w:rPr>
+      </w:pPr>
+      <w:r>
+        <w:rPr>
+          <w:rFonts w:ascii="Google Sans" w:eastAsia="Google Sans" w:hAnsi="Google Sans" w:cs="Google Sans"/>
+          <w:b/>
+          <w:i/>
+          <w:color w:val="353744"/>
+        </w:rPr>
+        <w:t>Multi-factor Authentication (MFA):</w:t>
+      </w:r>
+      <w:r>
+        <w:rPr>
+          <w:rFonts w:ascii="Google Sans" w:eastAsia="Google Sans" w:hAnsi="Google Sans" w:cs="Google Sans"/>
+          <w:i/>
+          <w:color w:val="353744"/>
+        </w:rPr>
+        <w:t xml:space="preserve"> Enforce MFA for accessing the database server to enhance authentication security and reduce the risk of unauthorized access.</w:t>
+      </w:r>
+      <w:bookmarkStart w:id="9" w:name="_GoBack"/>
+      <w:bookmarkEnd w:id="9"/>
     </w:p>
     <w:sectPr>
-      <w:pgSz w:h="15840" w:w="12240" w:orient="portrait"/>
-      <w:pgMar w:bottom="1440" w:top="1440" w:left="1440" w:right="1440" w:header="720" w:footer="720"/>
+      <w:pgSz w:w="12240" w:h="15840"/>
+      <w:pgMar w:top="1440" w:right="1440" w:bottom="1440" w:left="1440" w:header="720" w:footer="720" w:gutter="0"/>
       <w:pgNumType w:start="1"/>
+      <w:cols w:space="720"/>
     </w:sectPr>
   </w:body>
 </w:document>
 </file>
 
 <file path=word/numbering.xml><?xml version="1.0" encoding="utf-8"?>
-<w:numbering xmlns:mc="http://schemas.openxmlformats.org/markup-compatibility/2006" xmlns:o="urn:schemas-microsoft-com:office:office" xmlns:r="http://schemas.openxmlformats.org/officeDocument/2006/relationships" xmlns:m="http://schemas.openxmlformats.org/officeDocument/2006/math" xmlns:v="urn:schemas-microsoft-com:vml" xmlns:wp="http://schemas.openxmlformats.org/drawingml/2006/wordprocessingDrawing" xmlns:w10="urn:schemas-microsoft-com:office:word" xmlns:w="http://schemas.openxmlformats.org/wordprocessingml/2006/main" xmlns:wne="http://schemas.microsoft.com/office/word/2006/wordml" xmlns:sl="http://schemas.openxmlformats.org/schemaLibrary/2006/main" xmlns:a="http://schemas.openxmlformats.org/drawingml/2006/main" xmlns:pic="http://schemas.openxmlformats.org/drawingml/2006/picture" xmlns:c="http://schemas.openxmlformats.org/drawingml/2006/chart" xmlns:lc="http://schemas.openxmlformats.org/drawingml/2006/lockedCanvas" xmlns:dgm="http://schemas.openxmlformats.org/drawingml/2006/diagram" xmlns:wps="http://schemas.microsoft.com/office/word/2010/wordprocessingShape" xmlns:wpg="http://schemas.microsoft.com/office/word/2010/wordprocessingGroup" xmlns:w14="http://schemas.microsoft.com/office/word/2010/wordml" xmlns:w15="http://schemas.microsoft.com/office/word/2012/wordml">
-  <w:abstractNum w:abstractNumId="1">
+<w:numbering xmlns:wpc="http://schemas.microsoft.com/office/word/2010/wordprocessingCanvas" xmlns:cx="http://schemas.microsoft.com/office/drawing/2014/chartex" xmlns:cx1="http://schemas.microsoft.com/office/drawing/2015/9/8/chartex" xmlns:mc="http://schemas.openxmlformats.org/markup-compatibility/2006" xmlns:o="urn:schemas-microsoft-com:office:office" xmlns:r="http://schemas.openxmlformats.org/officeDocument/2006/relationships" xmlns:m="http://schemas.openxmlformats.org/officeDocument/2006/math" xmlns:v="urn:schemas-microsoft-com:vml" xmlns:wp14="http://schemas.microsoft.com/office/word/2010/wordprocessingDrawing" xmlns:wp="http://schemas.openxmlformats.org/drawingml/2006/wordprocessingDrawing" xmlns:w10="urn:schemas-microsoft-com:office:word" xmlns:w="http://schemas.openxmlformats.org/wordprocessingml/2006/main" xmlns:w14="http://schemas.microsoft.com/office/word/2010/wordml" xmlns:w15="http://schemas.microsoft.com/office/word/2012/wordml" xmlns:w16se="http://schemas.microsoft.com/office/word/2015/wordml/symex" xmlns:wpg="http://schemas.microsoft.com/office/word/2010/wordprocessingGroup" xmlns:wpi="http://schemas.microsoft.com/office/word/2010/wordprocessingInk" xmlns:wne="http://schemas.microsoft.com/office/word/2006/wordml" xmlns:wps="http://schemas.microsoft.com/office/word/2010/wordprocessingShape" mc:Ignorable="w14 w15 w16se wp14">
+  <w:abstractNum w:abstractNumId="0" w15:restartNumberingAfterBreak="0">
+    <w:nsid w:val="0EDE16FD"/>
+    <w:multiLevelType w:val="multilevel"/>
+    <w:tmpl w:val="4E10098A"/>
     <w:lvl w:ilvl="0">
       <w:start w:val="1"/>
       <w:numFmt w:val="bullet"/>
@@ -1439,7 +1349,96 @@
       </w:rPr>
     </w:lvl>
   </w:abstractNum>
-  <w:abstractNum w:abstractNumId="2">
+  <w:abstractNum w:abstractNumId="1" w15:restartNumberingAfterBreak="0">
+    <w:nsid w:val="13071662"/>
+    <w:multiLevelType w:val="hybridMultilevel"/>
+    <w:tmpl w:val="B76056DA"/>
+    <w:lvl w:ilvl="0" w:tplc="3409000F">
+      <w:start w:val="1"/>
+      <w:numFmt w:val="decimal"/>
+      <w:lvlText w:val="%1."/>
+      <w:lvlJc w:val="left"/>
+      <w:pPr>
+        <w:ind w:left="720" w:hanging="360"/>
+      </w:pPr>
+    </w:lvl>
+    <w:lvl w:ilvl="1" w:tplc="34090019" w:tentative="1">
+      <w:start w:val="1"/>
+      <w:numFmt w:val="lowerLetter"/>
+      <w:lvlText w:val="%2."/>
+      <w:lvlJc w:val="left"/>
+      <w:pPr>
+        <w:ind w:left="1440" w:hanging="360"/>
+      </w:pPr>
+    </w:lvl>
+    <w:lvl w:ilvl="2" w:tplc="3409001B" w:tentative="1">
+      <w:start w:val="1"/>
+      <w:numFmt w:val="lowerRoman"/>
+      <w:lvlText w:val="%3."/>
+      <w:lvlJc w:val="right"/>
+      <w:pPr>
+        <w:ind w:left="2160" w:hanging="180"/>
+      </w:pPr>
+    </w:lvl>
+    <w:lvl w:ilvl="3" w:tplc="3409000F" w:tentative="1">
+      <w:start w:val="1"/>
+      <w:numFmt w:val="decimal"/>
+      <w:lvlText w:val="%4."/>
+      <w:lvlJc w:val="left"/>
+      <w:pPr>
+        <w:ind w:left="2880" w:hanging="360"/>
+      </w:pPr>
+    </w:lvl>
+    <w:lvl w:ilvl="4" w:tplc="34090019" w:tentative="1">
+      <w:start w:val="1"/>
+      <w:numFmt w:val="lowerLetter"/>
+      <w:lvlText w:val="%5."/>
+      <w:lvlJc w:val="left"/>
+      <w:pPr>
+        <w:ind w:left="3600" w:hanging="360"/>
+      </w:pPr>
+    </w:lvl>
+    <w:lvl w:ilvl="5" w:tplc="3409001B" w:tentative="1">
+      <w:start w:val="1"/>
+      <w:numFmt w:val="lowerRoman"/>
+      <w:lvlText w:val="%6."/>
+      <w:lvlJc w:val="right"/>
+      <w:pPr>
+        <w:ind w:left="4320" w:hanging="180"/>
+      </w:pPr>
+    </w:lvl>
+    <w:lvl w:ilvl="6" w:tplc="3409000F" w:tentative="1">
+      <w:start w:val="1"/>
+      <w:numFmt w:val="decimal"/>
+      <w:lvlText w:val="%7."/>
+      <w:lvlJc w:val="left"/>
+      <w:pPr>
+        <w:ind w:left="5040" w:hanging="360"/>
+      </w:pPr>
+    </w:lvl>
+    <w:lvl w:ilvl="7" w:tplc="34090019" w:tentative="1">
+      <w:start w:val="1"/>
+      <w:numFmt w:val="lowerLetter"/>
+      <w:lvlText w:val="%8."/>
+      <w:lvlJc w:val="left"/>
+      <w:pPr>
+        <w:ind w:left="5760" w:hanging="360"/>
+      </w:pPr>
+    </w:lvl>
+    <w:lvl w:ilvl="8" w:tplc="3409001B" w:tentative="1">
+      <w:start w:val="1"/>
+      <w:numFmt w:val="lowerRoman"/>
+      <w:lvlText w:val="%9."/>
+      <w:lvlJc w:val="right"/>
+      <w:pPr>
+        <w:ind w:left="6480" w:hanging="180"/>
+      </w:pPr>
+    </w:lvl>
+  </w:abstractNum>
+  <w:abstractNum w:abstractNumId="2" w15:restartNumberingAfterBreak="0">
+    <w:nsid w:val="190D4943"/>
+    <w:multiLevelType w:val="multilevel"/>
+    <w:tmpl w:val="C7F6D49A"/>
     <w:lvl w:ilvl="0">
       <w:start w:val="1"/>
       <w:numFmt w:val="bullet"/>
@@ -1549,7 +1548,96 @@
       </w:rPr>
     </w:lvl>
   </w:abstractNum>
-  <w:abstractNum w:abstractNumId="3">
+  <w:abstractNum w:abstractNumId="3" w15:restartNumberingAfterBreak="0">
+    <w:nsid w:val="250D12C2"/>
+    <w:multiLevelType w:val="hybridMultilevel"/>
+    <w:tmpl w:val="AC56F878"/>
+    <w:lvl w:ilvl="0" w:tplc="3409000F">
+      <w:start w:val="1"/>
+      <w:numFmt w:val="decimal"/>
+      <w:lvlText w:val="%1."/>
+      <w:lvlJc w:val="left"/>
+      <w:pPr>
+        <w:ind w:left="720" w:hanging="360"/>
+      </w:pPr>
+    </w:lvl>
+    <w:lvl w:ilvl="1" w:tplc="34090019" w:tentative="1">
+      <w:start w:val="1"/>
+      <w:numFmt w:val="lowerLetter"/>
+      <w:lvlText w:val="%2."/>
+      <w:lvlJc w:val="left"/>
+      <w:pPr>
+        <w:ind w:left="1440" w:hanging="360"/>
+      </w:pPr>
+    </w:lvl>
+    <w:lvl w:ilvl="2" w:tplc="3409001B" w:tentative="1">
+      <w:start w:val="1"/>
+      <w:numFmt w:val="lowerRoman"/>
+      <w:lvlText w:val="%3."/>
+      <w:lvlJc w:val="right"/>
+      <w:pPr>
+        <w:ind w:left="2160" w:hanging="180"/>
+      </w:pPr>
+    </w:lvl>
+    <w:lvl w:ilvl="3" w:tplc="3409000F" w:tentative="1">
+      <w:start w:val="1"/>
+      <w:numFmt w:val="decimal"/>
+      <w:lvlText w:val="%4."/>
+      <w:lvlJc w:val="left"/>
+      <w:pPr>
+        <w:ind w:left="2880" w:hanging="360"/>
+      </w:pPr>
+    </w:lvl>
+    <w:lvl w:ilvl="4" w:tplc="34090019" w:tentative="1">
+      <w:start w:val="1"/>
+      <w:numFmt w:val="lowerLetter"/>
+      <w:lvlText w:val="%5."/>
+      <w:lvlJc w:val="left"/>
+      <w:pPr>
+        <w:ind w:left="3600" w:hanging="360"/>
+      </w:pPr>
+    </w:lvl>
+    <w:lvl w:ilvl="5" w:tplc="3409001B" w:tentative="1">
+      <w:start w:val="1"/>
+      <w:numFmt w:val="lowerRoman"/>
+      <w:lvlText w:val="%6."/>
+      <w:lvlJc w:val="right"/>
+      <w:pPr>
+        <w:ind w:left="4320" w:hanging="180"/>
+      </w:pPr>
+    </w:lvl>
+    <w:lvl w:ilvl="6" w:tplc="3409000F" w:tentative="1">
+      <w:start w:val="1"/>
+      <w:numFmt w:val="decimal"/>
+      <w:lvlText w:val="%7."/>
+      <w:lvlJc w:val="left"/>
+      <w:pPr>
+        <w:ind w:left="5040" w:hanging="360"/>
+      </w:pPr>
+    </w:lvl>
+    <w:lvl w:ilvl="7" w:tplc="34090019" w:tentative="1">
+      <w:start w:val="1"/>
+      <w:numFmt w:val="lowerLetter"/>
+      <w:lvlText w:val="%8."/>
+      <w:lvlJc w:val="left"/>
+      <w:pPr>
+        <w:ind w:left="5760" w:hanging="360"/>
+      </w:pPr>
+    </w:lvl>
+    <w:lvl w:ilvl="8" w:tplc="3409001B" w:tentative="1">
+      <w:start w:val="1"/>
+      <w:numFmt w:val="lowerRoman"/>
+      <w:lvlText w:val="%9."/>
+      <w:lvlJc w:val="right"/>
+      <w:pPr>
+        <w:ind w:left="6480" w:hanging="180"/>
+      </w:pPr>
+    </w:lvl>
+  </w:abstractNum>
+  <w:abstractNum w:abstractNumId="4" w15:restartNumberingAfterBreak="0">
+    <w:nsid w:val="4CAB6FDF"/>
+    <w:multiLevelType w:val="multilevel"/>
+    <w:tmpl w:val="0EEE0E18"/>
     <w:lvl w:ilvl="0">
       <w:start w:val="1"/>
       <w:numFmt w:val="bullet"/>
@@ -1660,26 +1748,32 @@
     </w:lvl>
   </w:abstractNum>
   <w:num w:numId="1">
-    <w:abstractNumId w:val="1"/>
+    <w:abstractNumId w:val="0"/>
   </w:num>
   <w:num w:numId="2">
     <w:abstractNumId w:val="2"/>
   </w:num>
   <w:num w:numId="3">
+    <w:abstractNumId w:val="4"/>
+  </w:num>
+  <w:num w:numId="4">
     <w:abstractNumId w:val="3"/>
+  </w:num>
+  <w:num w:numId="5">
+    <w:abstractNumId w:val="1"/>
   </w:num>
 </w:numbering>
 </file>
 
 <file path=word/styles.xml><?xml version="1.0" encoding="utf-8"?>
-<w:styles xmlns:mc="http://schemas.openxmlformats.org/markup-compatibility/2006" xmlns:o="urn:schemas-microsoft-com:office:office" xmlns:r="http://schemas.openxmlformats.org/officeDocument/2006/relationships" xmlns:m="http://schemas.openxmlformats.org/officeDocument/2006/math" xmlns:v="urn:schemas-microsoft-com:vml" xmlns:wp="http://schemas.openxmlformats.org/drawingml/2006/wordprocessingDrawing" xmlns:w10="urn:schemas-microsoft-com:office:word" xmlns:w="http://schemas.openxmlformats.org/wordprocessingml/2006/main" xmlns:wne="http://schemas.microsoft.com/office/word/2006/wordml" xmlns:sl="http://schemas.openxmlformats.org/schemaLibrary/2006/main" xmlns:a="http://schemas.openxmlformats.org/drawingml/2006/main" xmlns:pic="http://schemas.openxmlformats.org/drawingml/2006/picture" xmlns:c="http://schemas.openxmlformats.org/drawingml/2006/chart" xmlns:lc="http://schemas.openxmlformats.org/drawingml/2006/lockedCanvas" xmlns:dgm="http://schemas.openxmlformats.org/drawingml/2006/diagram" xmlns:wps="http://schemas.microsoft.com/office/word/2010/wordprocessingShape" xmlns:wpg="http://schemas.microsoft.com/office/word/2010/wordprocessingGroup" xmlns:w14="http://schemas.microsoft.com/office/word/2010/wordml" xmlns:w15="http://schemas.microsoft.com/office/word/2012/wordml">
+<w:styles xmlns:mc="http://schemas.openxmlformats.org/markup-compatibility/2006" xmlns:r="http://schemas.openxmlformats.org/officeDocument/2006/relationships" xmlns:w="http://schemas.openxmlformats.org/wordprocessingml/2006/main" xmlns:w14="http://schemas.microsoft.com/office/word/2010/wordml" xmlns:w15="http://schemas.microsoft.com/office/word/2012/wordml" xmlns:w16se="http://schemas.microsoft.com/office/word/2015/wordml/symex" mc:Ignorable="w14 w15 w16se">
   <w:docDefaults>
     <w:rPrDefault>
       <w:rPr>
-        <w:rFonts w:ascii="Arial" w:cs="Arial" w:eastAsia="Arial" w:hAnsi="Arial"/>
+        <w:rFonts w:ascii="Arial" w:eastAsia="Arial" w:hAnsi="Arial" w:cs="Arial"/>
         <w:sz w:val="22"/>
         <w:szCs w:val="22"/>
-        <w:lang w:val="en"/>
+        <w:lang w:val="en" w:eastAsia="ja-JP" w:bidi="ar-SA"/>
       </w:rPr>
     </w:rPrDefault>
     <w:pPrDefault>
@@ -1688,21 +1782,391 @@
       </w:pPr>
     </w:pPrDefault>
   </w:docDefaults>
-  <w:style w:type="paragraph" w:styleId="Normal" w:default="1">
-    <w:name w:val="normal"/>
-  </w:style>
-  <w:style w:type="table" w:styleId="TableNormal" w:default="1">
-    <w:name w:val="Table Normal"/>
+  <w:latentStyles w:defLockedState="0" w:defUIPriority="99" w:defSemiHidden="0" w:defUnhideWhenUsed="0" w:defQFormat="0" w:count="371">
+    <w:lsdException w:name="Normal" w:uiPriority="0" w:qFormat="1"/>
+    <w:lsdException w:name="heading 1" w:uiPriority="9" w:qFormat="1"/>
+    <w:lsdException w:name="heading 2" w:semiHidden="1" w:uiPriority="9" w:unhideWhenUsed="1" w:qFormat="1"/>
+    <w:lsdException w:name="heading 3" w:semiHidden="1" w:uiPriority="9" w:unhideWhenUsed="1" w:qFormat="1"/>
+    <w:lsdException w:name="heading 4" w:semiHidden="1" w:uiPriority="9" w:unhideWhenUsed="1" w:qFormat="1"/>
+    <w:lsdException w:name="heading 5" w:semiHidden="1" w:uiPriority="9" w:unhideWhenUsed="1" w:qFormat="1"/>
+    <w:lsdException w:name="heading 6" w:semiHidden="1" w:uiPriority="9" w:unhideWhenUsed="1" w:qFormat="1"/>
+    <w:lsdException w:name="heading 7" w:semiHidden="1" w:uiPriority="9" w:unhideWhenUsed="1" w:qFormat="1"/>
+    <w:lsdException w:name="heading 8" w:semiHidden="1" w:uiPriority="9" w:unhideWhenUsed="1" w:qFormat="1"/>
+    <w:lsdException w:name="heading 9" w:semiHidden="1" w:uiPriority="9" w:unhideWhenUsed="1" w:qFormat="1"/>
+    <w:lsdException w:name="index 1" w:semiHidden="1" w:unhideWhenUsed="1"/>
+    <w:lsdException w:name="index 2" w:semiHidden="1" w:unhideWhenUsed="1"/>
+    <w:lsdException w:name="index 3" w:semiHidden="1" w:unhideWhenUsed="1"/>
+    <w:lsdException w:name="index 4" w:semiHidden="1" w:unhideWhenUsed="1"/>
+    <w:lsdException w:name="index 5" w:semiHidden="1" w:unhideWhenUsed="1"/>
+    <w:lsdException w:name="index 6" w:semiHidden="1" w:unhideWhenUsed="1"/>
+    <w:lsdException w:name="index 7" w:semiHidden="1" w:unhideWhenUsed="1"/>
+    <w:lsdException w:name="index 8" w:semiHidden="1" w:unhideWhenUsed="1"/>
+    <w:lsdException w:name="index 9" w:semiHidden="1" w:unhideWhenUsed="1"/>
+    <w:lsdException w:name="toc 1" w:semiHidden="1" w:uiPriority="39" w:unhideWhenUsed="1"/>
+    <w:lsdException w:name="toc 2" w:semiHidden="1" w:uiPriority="39" w:unhideWhenUsed="1"/>
+    <w:lsdException w:name="toc 3" w:semiHidden="1" w:uiPriority="39" w:unhideWhenUsed="1"/>
+    <w:lsdException w:name="toc 4" w:semiHidden="1" w:uiPriority="39" w:unhideWhenUsed="1"/>
+    <w:lsdException w:name="toc 5" w:semiHidden="1" w:uiPriority="39" w:unhideWhenUsed="1"/>
+    <w:lsdException w:name="toc 6" w:semiHidden="1" w:uiPriority="39" w:unhideWhenUsed="1"/>
+    <w:lsdException w:name="toc 7" w:semiHidden="1" w:uiPriority="39" w:unhideWhenUsed="1"/>
+    <w:lsdException w:name="toc 8" w:semiHidden="1" w:uiPriority="39" w:unhideWhenUsed="1"/>
+    <w:lsdException w:name="toc 9" w:semiHidden="1" w:uiPriority="39" w:unhideWhenUsed="1"/>
+    <w:lsdException w:name="Normal Indent" w:semiHidden="1" w:unhideWhenUsed="1"/>
+    <w:lsdException w:name="footnote text" w:semiHidden="1" w:unhideWhenUsed="1"/>
+    <w:lsdException w:name="annotation text" w:semiHidden="1" w:unhideWhenUsed="1"/>
+    <w:lsdException w:name="header" w:semiHidden="1" w:unhideWhenUsed="1"/>
+    <w:lsdException w:name="footer" w:semiHidden="1" w:unhideWhenUsed="1"/>
+    <w:lsdException w:name="index heading" w:semiHidden="1" w:unhideWhenUsed="1"/>
+    <w:lsdException w:name="caption" w:semiHidden="1" w:uiPriority="35" w:unhideWhenUsed="1" w:qFormat="1"/>
+    <w:lsdException w:name="table of figures" w:semiHidden="1" w:unhideWhenUsed="1"/>
+    <w:lsdException w:name="envelope address" w:semiHidden="1" w:unhideWhenUsed="1"/>
+    <w:lsdException w:name="envelope return" w:semiHidden="1" w:unhideWhenUsed="1"/>
+    <w:lsdException w:name="footnote reference" w:semiHidden="1" w:unhideWhenUsed="1"/>
+    <w:lsdException w:name="annotation reference" w:semiHidden="1" w:unhideWhenUsed="1"/>
+    <w:lsdException w:name="line number" w:semiHidden="1" w:unhideWhenUsed="1"/>
+    <w:lsdException w:name="page number" w:semiHidden="1" w:unhideWhenUsed="1"/>
+    <w:lsdException w:name="endnote reference" w:semiHidden="1" w:unhideWhenUsed="1"/>
+    <w:lsdException w:name="endnote text" w:semiHidden="1" w:unhideWhenUsed="1"/>
+    <w:lsdException w:name="table of authorities" w:semiHidden="1" w:unhideWhenUsed="1"/>
+    <w:lsdException w:name="macro" w:semiHidden="1" w:unhideWhenUsed="1"/>
+    <w:lsdException w:name="toa heading" w:semiHidden="1" w:unhideWhenUsed="1"/>
+    <w:lsdException w:name="List" w:semiHidden="1" w:unhideWhenUsed="1"/>
+    <w:lsdException w:name="List Bullet" w:semiHidden="1" w:unhideWhenUsed="1"/>
+    <w:lsdException w:name="List Number" w:semiHidden="1" w:unhideWhenUsed="1"/>
+    <w:lsdException w:name="List 2" w:semiHidden="1" w:unhideWhenUsed="1"/>
+    <w:lsdException w:name="List 3" w:semiHidden="1" w:unhideWhenUsed="1"/>
+    <w:lsdException w:name="List 4" w:semiHidden="1" w:unhideWhenUsed="1"/>
+    <w:lsdException w:name="List 5" w:semiHidden="1" w:unhideWhenUsed="1"/>
+    <w:lsdException w:name="List Bullet 2" w:semiHidden="1" w:unhideWhenUsed="1"/>
+    <w:lsdException w:name="List Bullet 3" w:semiHidden="1" w:unhideWhenUsed="1"/>
+    <w:lsdException w:name="List Bullet 4" w:semiHidden="1" w:unhideWhenUsed="1"/>
+    <w:lsdException w:name="List Bullet 5" w:semiHidden="1" w:unhideWhenUsed="1"/>
+    <w:lsdException w:name="List Number 2" w:semiHidden="1" w:unhideWhenUsed="1"/>
+    <w:lsdException w:name="List Number 3" w:semiHidden="1" w:unhideWhenUsed="1"/>
+    <w:lsdException w:name="List Number 4" w:semiHidden="1" w:unhideWhenUsed="1"/>
+    <w:lsdException w:name="List Number 5" w:semiHidden="1" w:unhideWhenUsed="1"/>
+    <w:lsdException w:name="Title" w:uiPriority="10" w:qFormat="1"/>
+    <w:lsdException w:name="Closing" w:semiHidden="1" w:unhideWhenUsed="1"/>
+    <w:lsdException w:name="Signature" w:semiHidden="1" w:unhideWhenUsed="1"/>
+    <w:lsdException w:name="Default Paragraph Font" w:semiHidden="1" w:uiPriority="1" w:unhideWhenUsed="1"/>
+    <w:lsdException w:name="Body Text" w:semiHidden="1" w:unhideWhenUsed="1"/>
+    <w:lsdException w:name="Body Text Indent" w:semiHidden="1" w:unhideWhenUsed="1"/>
+    <w:lsdException w:name="List Continue" w:semiHidden="1" w:unhideWhenUsed="1"/>
+    <w:lsdException w:name="List Continue 2" w:semiHidden="1" w:unhideWhenUsed="1"/>
+    <w:lsdException w:name="List Continue 3" w:semiHidden="1" w:unhideWhenUsed="1"/>
+    <w:lsdException w:name="List Continue 4" w:semiHidden="1" w:unhideWhenUsed="1"/>
+    <w:lsdException w:name="List Continue 5" w:semiHidden="1" w:unhideWhenUsed="1"/>
+    <w:lsdException w:name="Message Header" w:semiHidden="1" w:unhideWhenUsed="1"/>
+    <w:lsdException w:name="Subtitle" w:uiPriority="11" w:qFormat="1"/>
+    <w:lsdException w:name="Salutation" w:semiHidden="1" w:unhideWhenUsed="1"/>
+    <w:lsdException w:name="Date" w:semiHidden="1" w:unhideWhenUsed="1"/>
+    <w:lsdException w:name="Body Text First Indent" w:semiHidden="1" w:unhideWhenUsed="1"/>
+    <w:lsdException w:name="Body Text First Indent 2" w:semiHidden="1" w:unhideWhenUsed="1"/>
+    <w:lsdException w:name="Note Heading" w:semiHidden="1" w:unhideWhenUsed="1"/>
+    <w:lsdException w:name="Body Text 2" w:semiHidden="1" w:unhideWhenUsed="1"/>
+    <w:lsdException w:name="Body Text 3" w:semiHidden="1" w:unhideWhenUsed="1"/>
+    <w:lsdException w:name="Body Text Indent 2" w:semiHidden="1" w:unhideWhenUsed="1"/>
+    <w:lsdException w:name="Body Text Indent 3" w:semiHidden="1" w:unhideWhenUsed="1"/>
+    <w:lsdException w:name="Block Text" w:semiHidden="1" w:unhideWhenUsed="1"/>
+    <w:lsdException w:name="Hyperlink" w:semiHidden="1" w:unhideWhenUsed="1"/>
+    <w:lsdException w:name="FollowedHyperlink" w:semiHidden="1" w:unhideWhenUsed="1"/>
+    <w:lsdException w:name="Strong" w:uiPriority="22" w:qFormat="1"/>
+    <w:lsdException w:name="Emphasis" w:uiPriority="20" w:qFormat="1"/>
+    <w:lsdException w:name="Document Map" w:semiHidden="1" w:unhideWhenUsed="1"/>
+    <w:lsdException w:name="Plain Text" w:semiHidden="1" w:unhideWhenUsed="1"/>
+    <w:lsdException w:name="E-mail Signature" w:semiHidden="1" w:unhideWhenUsed="1"/>
+    <w:lsdException w:name="HTML Top of Form" w:semiHidden="1" w:unhideWhenUsed="1"/>
+    <w:lsdException w:name="HTML Bottom of Form" w:semiHidden="1" w:unhideWhenUsed="1"/>
+    <w:lsdException w:name="Normal (Web)" w:semiHidden="1" w:unhideWhenUsed="1"/>
+    <w:lsdException w:name="HTML Acronym" w:semiHidden="1" w:unhideWhenUsed="1"/>
+    <w:lsdException w:name="HTML Address" w:semiHidden="1" w:unhideWhenUsed="1"/>
+    <w:lsdException w:name="HTML Cite" w:semiHidden="1" w:unhideWhenUsed="1"/>
+    <w:lsdException w:name="HTML Code" w:semiHidden="1" w:unhideWhenUsed="1"/>
+    <w:lsdException w:name="HTML Definition" w:semiHidden="1" w:unhideWhenUsed="1"/>
+    <w:lsdException w:name="HTML Keyboard" w:semiHidden="1" w:unhideWhenUsed="1"/>
+    <w:lsdException w:name="HTML Preformatted" w:semiHidden="1" w:unhideWhenUsed="1"/>
+    <w:lsdException w:name="HTML Sample" w:semiHidden="1" w:unhideWhenUsed="1"/>
+    <w:lsdException w:name="HTML Typewriter" w:semiHidden="1" w:unhideWhenUsed="1"/>
+    <w:lsdException w:name="HTML Variable" w:semiHidden="1" w:unhideWhenUsed="1"/>
+    <w:lsdException w:name="Normal Table" w:semiHidden="1" w:unhideWhenUsed="1"/>
+    <w:lsdException w:name="annotation subject" w:semiHidden="1" w:unhideWhenUsed="1"/>
+    <w:lsdException w:name="No List" w:semiHidden="1" w:unhideWhenUsed="1"/>
+    <w:lsdException w:name="Outline List 1" w:semiHidden="1" w:unhideWhenUsed="1"/>
+    <w:lsdException w:name="Outline List 2" w:semiHidden="1" w:unhideWhenUsed="1"/>
+    <w:lsdException w:name="Outline List 3" w:semiHidden="1" w:unhideWhenUsed="1"/>
+    <w:lsdException w:name="Table Simple 1" w:semiHidden="1" w:unhideWhenUsed="1"/>
+    <w:lsdException w:name="Table Simple 2" w:semiHidden="1" w:unhideWhenUsed="1"/>
+    <w:lsdException w:name="Table Simple 3" w:semiHidden="1" w:unhideWhenUsed="1"/>
+    <w:lsdException w:name="Table Classic 1" w:semiHidden="1" w:unhideWhenUsed="1"/>
+    <w:lsdException w:name="Table Classic 2" w:semiHidden="1" w:unhideWhenUsed="1"/>
+    <w:lsdException w:name="Table Classic 3" w:semiHidden="1" w:unhideWhenUsed="1"/>
+    <w:lsdException w:name="Table Classic 4" w:semiHidden="1" w:unhideWhenUsed="1"/>
+    <w:lsdException w:name="Table Colorful 1" w:semiHidden="1" w:unhideWhenUsed="1"/>
+    <w:lsdException w:name="Table Colorful 2" w:semiHidden="1" w:unhideWhenUsed="1"/>
+    <w:lsdException w:name="Table Colorful 3" w:semiHidden="1" w:unhideWhenUsed="1"/>
+    <w:lsdException w:name="Table Columns 1" w:semiHidden="1" w:unhideWhenUsed="1"/>
+    <w:lsdException w:name="Table Columns 2" w:semiHidden="1" w:unhideWhenUsed="1"/>
+    <w:lsdException w:name="Table Columns 3" w:semiHidden="1" w:unhideWhenUsed="1"/>
+    <w:lsdException w:name="Table Columns 4" w:semiHidden="1" w:unhideWhenUsed="1"/>
+    <w:lsdException w:name="Table Columns 5" w:semiHidden="1" w:unhideWhenUsed="1"/>
+    <w:lsdException w:name="Table Grid 1" w:semiHidden="1" w:unhideWhenUsed="1"/>
+    <w:lsdException w:name="Table Grid 2" w:semiHidden="1" w:unhideWhenUsed="1"/>
+    <w:lsdException w:name="Table Grid 3" w:semiHidden="1" w:unhideWhenUsed="1"/>
+    <w:lsdException w:name="Table Grid 4" w:semiHidden="1" w:unhideWhenUsed="1"/>
+    <w:lsdException w:name="Table Grid 5" w:semiHidden="1" w:unhideWhenUsed="1"/>
+    <w:lsdException w:name="Table Grid 6" w:semiHidden="1" w:unhideWhenUsed="1"/>
+    <w:lsdException w:name="Table Grid 7" w:semiHidden="1" w:unhideWhenUsed="1"/>
+    <w:lsdException w:name="Table Grid 8" w:semiHidden="1" w:unhideWhenUsed="1"/>
+    <w:lsdException w:name="Table List 1" w:semiHidden="1" w:unhideWhenUsed="1"/>
+    <w:lsdException w:name="Table List 2" w:semiHidden="1" w:unhideWhenUsed="1"/>
+    <w:lsdException w:name="Table List 3" w:semiHidden="1" w:unhideWhenUsed="1"/>
+    <w:lsdException w:name="Table List 4" w:semiHidden="1" w:unhideWhenUsed="1"/>
+    <w:lsdException w:name="Table List 5" w:semiHidden="1" w:unhideWhenUsed="1"/>
+    <w:lsdException w:name="Table List 6" w:semiHidden="1" w:unhideWhenUsed="1"/>
+    <w:lsdException w:name="Table List 7" w:semiHidden="1" w:unhideWhenUsed="1"/>
+    <w:lsdException w:name="Table List 8" w:semiHidden="1" w:unhideWhenUsed="1"/>
+    <w:lsdException w:name="Table 3D effects 1" w:semiHidden="1" w:unhideWhenUsed="1"/>
+    <w:lsdException w:name="Table 3D effects 2" w:semiHidden="1" w:unhideWhenUsed="1"/>
+    <w:lsdException w:name="Table 3D effects 3" w:semiHidden="1" w:unhideWhenUsed="1"/>
+    <w:lsdException w:name="Table Contemporary" w:semiHidden="1" w:unhideWhenUsed="1"/>
+    <w:lsdException w:name="Table Elegant" w:semiHidden="1" w:unhideWhenUsed="1"/>
+    <w:lsdException w:name="Table Professional" w:semiHidden="1" w:unhideWhenUsed="1"/>
+    <w:lsdException w:name="Table Subtle 1" w:semiHidden="1" w:unhideWhenUsed="1"/>
+    <w:lsdException w:name="Table Subtle 2" w:semiHidden="1" w:unhideWhenUsed="1"/>
+    <w:lsdException w:name="Table Web 1" w:semiHidden="1" w:unhideWhenUsed="1"/>
+    <w:lsdException w:name="Table Web 2" w:semiHidden="1" w:unhideWhenUsed="1"/>
+    <w:lsdException w:name="Table Web 3" w:semiHidden="1" w:unhideWhenUsed="1"/>
+    <w:lsdException w:name="Balloon Text" w:semiHidden="1" w:unhideWhenUsed="1"/>
+    <w:lsdException w:name="Table Grid" w:uiPriority="39"/>
+    <w:lsdException w:name="Table Theme" w:semiHidden="1" w:unhideWhenUsed="1"/>
+    <w:lsdException w:name="Placeholder Text" w:semiHidden="1"/>
+    <w:lsdException w:name="No Spacing" w:uiPriority="1" w:qFormat="1"/>
+    <w:lsdException w:name="Light Shading" w:uiPriority="60"/>
+    <w:lsdException w:name="Light List" w:uiPriority="61"/>
+    <w:lsdException w:name="Light Grid" w:uiPriority="62"/>
+    <w:lsdException w:name="Medium Shading 1" w:uiPriority="63"/>
+    <w:lsdException w:name="Medium Shading 2" w:uiPriority="64"/>
+    <w:lsdException w:name="Medium List 1" w:uiPriority="65"/>
+    <w:lsdException w:name="Medium List 2" w:uiPriority="66"/>
+    <w:lsdException w:name="Medium Grid 1" w:uiPriority="67"/>
+    <w:lsdException w:name="Medium Grid 2" w:uiPriority="68"/>
+    <w:lsdException w:name="Medium Grid 3" w:uiPriority="69"/>
+    <w:lsdException w:name="Dark List" w:uiPriority="70"/>
+    <w:lsdException w:name="Colorful Shading" w:uiPriority="71"/>
+    <w:lsdException w:name="Colorful List" w:uiPriority="72"/>
+    <w:lsdException w:name="Colorful Grid" w:uiPriority="73"/>
+    <w:lsdException w:name="Light Shading Accent 1" w:uiPriority="60"/>
+    <w:lsdException w:name="Light List Accent 1" w:uiPriority="61"/>
+    <w:lsdException w:name="Light Grid Accent 1" w:uiPriority="62"/>
+    <w:lsdException w:name="Medium Shading 1 Accent 1" w:uiPriority="63"/>
+    <w:lsdException w:name="Medium Shading 2 Accent 1" w:uiPriority="64"/>
+    <w:lsdException w:name="Medium List 1 Accent 1" w:uiPriority="65"/>
+    <w:lsdException w:name="Revision" w:semiHidden="1"/>
+    <w:lsdException w:name="List Paragraph" w:uiPriority="34" w:qFormat="1"/>
+    <w:lsdException w:name="Quote" w:uiPriority="29" w:qFormat="1"/>
+    <w:lsdException w:name="Intense Quote" w:uiPriority="30" w:qFormat="1"/>
+    <w:lsdException w:name="Medium List 2 Accent 1" w:uiPriority="66"/>
+    <w:lsdException w:name="Medium Grid 1 Accent 1" w:uiPriority="67"/>
+    <w:lsdException w:name="Medium Grid 2 Accent 1" w:uiPriority="68"/>
+    <w:lsdException w:name="Medium Grid 3 Accent 1" w:uiPriority="69"/>
+    <w:lsdException w:name="Dark List Accent 1" w:uiPriority="70"/>
+    <w:lsdException w:name="Colorful Shading Accent 1" w:uiPriority="71"/>
+    <w:lsdException w:name="Colorful List Accent 1" w:uiPriority="72"/>
+    <w:lsdException w:name="Colorful Grid Accent 1" w:uiPriority="73"/>
+    <w:lsdException w:name="Light Shading Accent 2" w:uiPriority="60"/>
+    <w:lsdException w:name="Light List Accent 2" w:uiPriority="61"/>
+    <w:lsdException w:name="Light Grid Accent 2" w:uiPriority="62"/>
+    <w:lsdException w:name="Medium Shading 1 Accent 2" w:uiPriority="63"/>
+    <w:lsdException w:name="Medium Shading 2 Accent 2" w:uiPriority="64"/>
+    <w:lsdException w:name="Medium List 1 Accent 2" w:uiPriority="65"/>
+    <w:lsdException w:name="Medium List 2 Accent 2" w:uiPriority="66"/>
+    <w:lsdException w:name="Medium Grid 1 Accent 2" w:uiPriority="67"/>
+    <w:lsdException w:name="Medium Grid 2 Accent 2" w:uiPriority="68"/>
+    <w:lsdException w:name="Medium Grid 3 Accent 2" w:uiPriority="69"/>
+    <w:lsdException w:name="Dark List Accent 2" w:uiPriority="70"/>
+    <w:lsdException w:name="Colorful Shading Accent 2" w:uiPriority="71"/>
+    <w:lsdException w:name="Colorful List Accent 2" w:uiPriority="72"/>
+    <w:lsdException w:name="Colorful Grid Accent 2" w:uiPriority="73"/>
+    <w:lsdException w:name="Light Shading Accent 3" w:uiPriority="60"/>
+    <w:lsdException w:name="Light List Accent 3" w:uiPriority="61"/>
+    <w:lsdException w:name="Light Grid Accent 3" w:uiPriority="62"/>
+    <w:lsdException w:name="Medium Shading 1 Accent 3" w:uiPriority="63"/>
+    <w:lsdException w:name="Medium Shading 2 Accent 3" w:uiPriority="64"/>
+    <w:lsdException w:name="Medium List 1 Accent 3" w:uiPriority="65"/>
+    <w:lsdException w:name="Medium List 2 Accent 3" w:uiPriority="66"/>
+    <w:lsdException w:name="Medium Grid 1 Accent 3" w:uiPriority="67"/>
+    <w:lsdException w:name="Medium Grid 2 Accent 3" w:uiPriority="68"/>
+    <w:lsdException w:name="Medium Grid 3 Accent 3" w:uiPriority="69"/>
+    <w:lsdException w:name="Dark List Accent 3" w:uiPriority="70"/>
+    <w:lsdException w:name="Colorful Shading Accent 3" w:uiPriority="71"/>
+    <w:lsdException w:name="Colorful List Accent 3" w:uiPriority="72"/>
+    <w:lsdException w:name="Colorful Grid Accent 3" w:uiPriority="73"/>
+    <w:lsdException w:name="Light Shading Accent 4" w:uiPriority="60"/>
+    <w:lsdException w:name="Light List Accent 4" w:uiPriority="61"/>
+    <w:lsdException w:name="Light Grid Accent 4" w:uiPriority="62"/>
+    <w:lsdException w:name="Medium Shading 1 Accent 4" w:uiPriority="63"/>
+    <w:lsdException w:name="Medium Shading 2 Accent 4" w:uiPriority="64"/>
+    <w:lsdException w:name="Medium List 1 Accent 4" w:uiPriority="65"/>
+    <w:lsdException w:name="Medium List 2 Accent 4" w:uiPriority="66"/>
+    <w:lsdException w:name="Medium Grid 1 Accent 4" w:uiPriority="67"/>
+    <w:lsdException w:name="Medium Grid 2 Accent 4" w:uiPriority="68"/>
+    <w:lsdException w:name="Medium Grid 3 Accent 4" w:uiPriority="69"/>
+    <w:lsdException w:name="Dark List Accent 4" w:uiPriority="70"/>
+    <w:lsdException w:name="Colorful Shading Accent 4" w:uiPriority="71"/>
+    <w:lsdException w:name="Colorful List Accent 4" w:uiPriority="72"/>
+    <w:lsdException w:name="Colorful Grid Accent 4" w:uiPriority="73"/>
+    <w:lsdException w:name="Light Shading Accent 5" w:uiPriority="60"/>
+    <w:lsdException w:name="Light List Accent 5" w:uiPriority="61"/>
+    <w:lsdException w:name="Light Grid Accent 5" w:uiPriority="62"/>
+    <w:lsdException w:name="Medium Shading 1 Accent 5" w:uiPriority="63"/>
+    <w:lsdException w:name="Medium Shading 2 Accent 5" w:uiPriority="64"/>
+    <w:lsdException w:name="Medium List 1 Accent 5" w:uiPriority="65"/>
+    <w:lsdException w:name="Medium List 2 Accent 5" w:uiPriority="66"/>
+    <w:lsdException w:name="Medium Grid 1 Accent 5" w:uiPriority="67"/>
+    <w:lsdException w:name="Medium Grid 2 Accent 5" w:uiPriority="68"/>
+    <w:lsdException w:name="Medium Grid 3 Accent 5" w:uiPriority="69"/>
+    <w:lsdException w:name="Dark List Accent 5" w:uiPriority="70"/>
+    <w:lsdException w:name="Colorful Shading Accent 5" w:uiPriority="71"/>
+    <w:lsdException w:name="Colorful List Accent 5" w:uiPriority="72"/>
+    <w:lsdException w:name="Colorful Grid Accent 5" w:uiPriority="73"/>
+    <w:lsdException w:name="Light Shading Accent 6" w:uiPriority="60"/>
+    <w:lsdException w:name="Light List Accent 6" w:uiPriority="61"/>
+    <w:lsdException w:name="Light Grid Accent 6" w:uiPriority="62"/>
+    <w:lsdException w:name="Medium Shading 1 Accent 6" w:uiPriority="63"/>
+    <w:lsdException w:name="Medium Shading 2 Accent 6" w:uiPriority="64"/>
+    <w:lsdException w:name="Medium List 1 Accent 6" w:uiPriority="65"/>
+    <w:lsdException w:name="Medium List 2 Accent 6" w:uiPriority="66"/>
+    <w:lsdException w:name="Medium Grid 1 Accent 6" w:uiPriority="67"/>
+    <w:lsdException w:name="Medium Grid 2 Accent 6" w:uiPriority="68"/>
+    <w:lsdException w:name="Medium Grid 3 Accent 6" w:uiPriority="69"/>
+    <w:lsdException w:name="Dark List Accent 6" w:uiPriority="70"/>
+    <w:lsdException w:name="Colorful Shading Accent 6" w:uiPriority="71"/>
+    <w:lsdException w:name="Colorful List Accent 6" w:uiPriority="72"/>
+    <w:lsdException w:name="Colorful Grid Accent 6" w:uiPriority="73"/>
+    <w:lsdException w:name="Subtle Emphasis" w:uiPriority="19" w:qFormat="1"/>
+    <w:lsdException w:name="Intense Emphasis" w:uiPriority="21" w:qFormat="1"/>
+    <w:lsdException w:name="Subtle Reference" w:uiPriority="31" w:qFormat="1"/>
+    <w:lsdException w:name="Intense Reference" w:uiPriority="32" w:qFormat="1"/>
+    <w:lsdException w:name="Book Title" w:uiPriority="33" w:qFormat="1"/>
+    <w:lsdException w:name="Bibliography" w:semiHidden="1" w:uiPriority="37" w:unhideWhenUsed="1"/>
+    <w:lsdException w:name="TOC Heading" w:semiHidden="1" w:uiPriority="39" w:unhideWhenUsed="1" w:qFormat="1"/>
+    <w:lsdException w:name="Plain Table 1" w:uiPriority="41"/>
+    <w:lsdException w:name="Plain Table 2" w:uiPriority="42"/>
+    <w:lsdException w:name="Plain Table 3" w:uiPriority="43"/>
+    <w:lsdException w:name="Plain Table 4" w:uiPriority="44"/>
+    <w:lsdException w:name="Plain Table 5" w:uiPriority="45"/>
+    <w:lsdException w:name="Grid Table Light" w:uiPriority="40"/>
+    <w:lsdException w:name="Grid Table 1 Light" w:uiPriority="46"/>
+    <w:lsdException w:name="Grid Table 2" w:uiPriority="47"/>
+    <w:lsdException w:name="Grid Table 3" w:uiPriority="48"/>
+    <w:lsdException w:name="Grid Table 4" w:uiPriority="49"/>
+    <w:lsdException w:name="Grid Table 5 Dark" w:uiPriority="50"/>
+    <w:lsdException w:name="Grid Table 6 Colorful" w:uiPriority="51"/>
+    <w:lsdException w:name="Grid Table 7 Colorful" w:uiPriority="52"/>
+    <w:lsdException w:name="Grid Table 1 Light Accent 1" w:uiPriority="46"/>
+    <w:lsdException w:name="Grid Table 2 Accent 1" w:uiPriority="47"/>
+    <w:lsdException w:name="Grid Table 3 Accent 1" w:uiPriority="48"/>
+    <w:lsdException w:name="Grid Table 4 Accent 1" w:uiPriority="49"/>
+    <w:lsdException w:name="Grid Table 5 Dark Accent 1" w:uiPriority="50"/>
+    <w:lsdException w:name="Grid Table 6 Colorful Accent 1" w:uiPriority="51"/>
+    <w:lsdException w:name="Grid Table 7 Colorful Accent 1" w:uiPriority="52"/>
+    <w:lsdException w:name="Grid Table 1 Light Accent 2" w:uiPriority="46"/>
+    <w:lsdException w:name="Grid Table 2 Accent 2" w:uiPriority="47"/>
+    <w:lsdException w:name="Grid Table 3 Accent 2" w:uiPriority="48"/>
+    <w:lsdException w:name="Grid Table 4 Accent 2" w:uiPriority="49"/>
+    <w:lsdException w:name="Grid Table 5 Dark Accent 2" w:uiPriority="50"/>
+    <w:lsdException w:name="Grid Table 6 Colorful Accent 2" w:uiPriority="51"/>
+    <w:lsdException w:name="Grid Table 7 Colorful Accent 2" w:uiPriority="52"/>
+    <w:lsdException w:name="Grid Table 1 Light Accent 3" w:uiPriority="46"/>
+    <w:lsdException w:name="Grid Table 2 Accent 3" w:uiPriority="47"/>
+    <w:lsdException w:name="Grid Table 3 Accent 3" w:uiPriority="48"/>
+    <w:lsdException w:name="Grid Table 4 Accent 3" w:uiPriority="49"/>
+    <w:lsdException w:name="Grid Table 5 Dark Accent 3" w:uiPriority="50"/>
+    <w:lsdException w:name="Grid Table 6 Colorful Accent 3" w:uiPriority="51"/>
+    <w:lsdException w:name="Grid Table 7 Colorful Accent 3" w:uiPriority="52"/>
+    <w:lsdException w:name="Grid Table 1 Light Accent 4" w:uiPriority="46"/>
+    <w:lsdException w:name="Grid Table 2 Accent 4" w:uiPriority="47"/>
+    <w:lsdException w:name="Grid Table 3 Accent 4" w:uiPriority="48"/>
+    <w:lsdException w:name="Grid Table 4 Accent 4" w:uiPriority="49"/>
+    <w:lsdException w:name="Grid Table 5 Dark Accent 4" w:uiPriority="50"/>
+    <w:lsdException w:name="Grid Table 6 Colorful Accent 4" w:uiPriority="51"/>
+    <w:lsdException w:name="Grid Table 7 Colorful Accent 4" w:uiPriority="52"/>
+    <w:lsdException w:name="Grid Table 1 Light Accent 5" w:uiPriority="46"/>
+    <w:lsdException w:name="Grid Table 2 Accent 5" w:uiPriority="47"/>
+    <w:lsdException w:name="Grid Table 3 Accent 5" w:uiPriority="48"/>
+    <w:lsdException w:name="Grid Table 4 Accent 5" w:uiPriority="49"/>
+    <w:lsdException w:name="Grid Table 5 Dark Accent 5" w:uiPriority="50"/>
+    <w:lsdException w:name="Grid Table 6 Colorful Accent 5" w:uiPriority="51"/>
+    <w:lsdException w:name="Grid Table 7 Colorful Accent 5" w:uiPriority="52"/>
+    <w:lsdException w:name="Grid Table 1 Light Accent 6" w:uiPriority="46"/>
+    <w:lsdException w:name="Grid Table 2 Accent 6" w:uiPriority="47"/>
+    <w:lsdException w:name="Grid Table 3 Accent 6" w:uiPriority="48"/>
+    <w:lsdException w:name="Grid Table 4 Accent 6" w:uiPriority="49"/>
+    <w:lsdException w:name="Grid Table 5 Dark Accent 6" w:uiPriority="50"/>
+    <w:lsdException w:name="Grid Table 6 Colorful Accent 6" w:uiPriority="51"/>
+    <w:lsdException w:name="Grid Table 7 Colorful Accent 6" w:uiPriority="52"/>
+    <w:lsdException w:name="List Table 1 Light" w:uiPriority="46"/>
+    <w:lsdException w:name="List Table 2" w:uiPriority="47"/>
+    <w:lsdException w:name="List Table 3" w:uiPriority="48"/>
+    <w:lsdException w:name="List Table 4" w:uiPriority="49"/>
+    <w:lsdException w:name="List Table 5 Dark" w:uiPriority="50"/>
+    <w:lsdException w:name="List Table 6 Colorful" w:uiPriority="51"/>
+    <w:lsdException w:name="List Table 7 Colorful" w:uiPriority="52"/>
+    <w:lsdException w:name="List Table 1 Light Accent 1" w:uiPriority="46"/>
+    <w:lsdException w:name="List Table 2 Accent 1" w:uiPriority="47"/>
+    <w:lsdException w:name="List Table 3 Accent 1" w:uiPriority="48"/>
+    <w:lsdException w:name="List Table 4 Accent 1" w:uiPriority="49"/>
+    <w:lsdException w:name="List Table 5 Dark Accent 1" w:uiPriority="50"/>
+    <w:lsdException w:name="List Table 6 Colorful Accent 1" w:uiPriority="51"/>
+    <w:lsdException w:name="List Table 7 Colorful Accent 1" w:uiPriority="52"/>
+    <w:lsdException w:name="List Table 1 Light Accent 2" w:uiPriority="46"/>
+    <w:lsdException w:name="List Table 2 Accent 2" w:uiPriority="47"/>
+    <w:lsdException w:name="List Table 3 Accent 2" w:uiPriority="48"/>
+    <w:lsdException w:name="List Table 4 Accent 2" w:uiPriority="49"/>
+    <w:lsdException w:name="List Table 5 Dark Accent 2" w:uiPriority="50"/>
+    <w:lsdException w:name="List Table 6 Colorful Accent 2" w:uiPriority="51"/>
+    <w:lsdException w:name="List Table 7 Colorful Accent 2" w:uiPriority="52"/>
+    <w:lsdException w:name="List Table 1 Light Accent 3" w:uiPriority="46"/>
+    <w:lsdException w:name="List Table 2 Accent 3" w:uiPriority="47"/>
+    <w:lsdException w:name="List Table 3 Accent 3" w:uiPriority="48"/>
+    <w:lsdException w:name="List Table 4 Accent 3" w:uiPriority="49"/>
+    <w:lsdException w:name="List Table 5 Dark Accent 3" w:uiPriority="50"/>
+    <w:lsdException w:name="List Table 6 Colorful Accent 3" w:uiPriority="51"/>
+    <w:lsdException w:name="List Table 7 Colorful Accent 3" w:uiPriority="52"/>
+    <w:lsdException w:name="List Table 1 Light Accent 4" w:uiPriority="46"/>
+    <w:lsdException w:name="List Table 2 Accent 4" w:uiPriority="47"/>
+    <w:lsdException w:name="List Table 3 Accent 4" w:uiPriority="48"/>
+    <w:lsdException w:name="List Table 4 Accent 4" w:uiPriority="49"/>
+    <w:lsdException w:name="List Table 5 Dark Accent 4" w:uiPriority="50"/>
+    <w:lsdException w:name="List Table 6 Colorful Accent 4" w:uiPriority="51"/>
+    <w:lsdException w:name="List Table 7 Colorful Accent 4" w:uiPriority="52"/>
+    <w:lsdException w:name="List Table 1 Light Accent 5" w:uiPriority="46"/>
+    <w:lsdException w:name="List Table 2 Accent 5" w:uiPriority="47"/>
+    <w:lsdException w:name="List Table 3 Accent 5" w:uiPriority="48"/>
+    <w:lsdException w:name="List Table 4 Accent 5" w:uiPriority="49"/>
+    <w:lsdException w:name="List Table 5 Dark Accent 5" w:uiPriority="50"/>
+    <w:lsdException w:name="List Table 6 Colorful Accent 5" w:uiPriority="51"/>
+    <w:lsdException w:name="List Table 7 Colorful Accent 5" w:uiPriority="52"/>
+    <w:lsdException w:name="List Table 1 Light Accent 6" w:uiPriority="46"/>
+    <w:lsdException w:name="List Table 2 Accent 6" w:uiPriority="47"/>
+    <w:lsdException w:name="List Table 3 Accent 6" w:uiPriority="48"/>
+    <w:lsdException w:name="List Table 4 Accent 6" w:uiPriority="49"/>
+    <w:lsdException w:name="List Table 5 Dark Accent 6" w:uiPriority="50"/>
+    <w:lsdException w:name="List Table 6 Colorful Accent 6" w:uiPriority="51"/>
+    <w:lsdException w:name="List Table 7 Colorful Accent 6" w:uiPriority="52"/>
+  </w:latentStyles>
+  <w:style w:type="paragraph" w:default="1" w:styleId="Normal">
+    <w:name w:val="Normal"/>
   </w:style>
   <w:style w:type="paragraph" w:styleId="Heading1">
     <w:name w:val="heading 1"/>
     <w:basedOn w:val="Normal"/>
     <w:next w:val="Normal"/>
     <w:pPr>
-      <w:keepNext w:val="1"/>
-      <w:keepLines w:val="1"/>
-      <w:pageBreakBefore w:val="0"/>
-      <w:spacing w:after="120" w:before="400" w:lineRule="auto"/>
+      <w:keepNext/>
+      <w:keepLines/>
+      <w:spacing w:before="400" w:after="120"/>
+      <w:outlineLvl w:val="0"/>
     </w:pPr>
     <w:rPr>
       <w:sz w:val="40"/>
@@ -1714,13 +2178,12 @@
     <w:basedOn w:val="Normal"/>
     <w:next w:val="Normal"/>
     <w:pPr>
-      <w:keepNext w:val="1"/>
-      <w:keepLines w:val="1"/>
-      <w:pageBreakBefore w:val="0"/>
-      <w:spacing w:after="120" w:before="360" w:lineRule="auto"/>
+      <w:keepNext/>
+      <w:keepLines/>
+      <w:spacing w:before="360" w:after="120"/>
+      <w:outlineLvl w:val="1"/>
     </w:pPr>
     <w:rPr>
-      <w:b w:val="0"/>
       <w:sz w:val="32"/>
       <w:szCs w:val="32"/>
     </w:rPr>
@@ -1730,13 +2193,12 @@
     <w:basedOn w:val="Normal"/>
     <w:next w:val="Normal"/>
     <w:pPr>
-      <w:keepNext w:val="1"/>
-      <w:keepLines w:val="1"/>
-      <w:pageBreakBefore w:val="0"/>
-      <w:spacing w:after="80" w:before="320" w:lineRule="auto"/>
+      <w:keepNext/>
+      <w:keepLines/>
+      <w:spacing w:before="320" w:after="80"/>
+      <w:outlineLvl w:val="2"/>
     </w:pPr>
     <w:rPr>
-      <w:b w:val="0"/>
       <w:color w:val="434343"/>
       <w:sz w:val="28"/>
       <w:szCs w:val="28"/>
@@ -1747,10 +2209,10 @@
     <w:basedOn w:val="Normal"/>
     <w:next w:val="Normal"/>
     <w:pPr>
-      <w:keepNext w:val="1"/>
-      <w:keepLines w:val="1"/>
-      <w:pageBreakBefore w:val="0"/>
-      <w:spacing w:after="80" w:before="280" w:lineRule="auto"/>
+      <w:keepNext/>
+      <w:keepLines/>
+      <w:spacing w:before="280" w:after="80"/>
+      <w:outlineLvl w:val="3"/>
     </w:pPr>
     <w:rPr>
       <w:color w:val="666666"/>
@@ -1763,15 +2225,13 @@
     <w:basedOn w:val="Normal"/>
     <w:next w:val="Normal"/>
     <w:pPr>
-      <w:keepNext w:val="1"/>
-      <w:keepLines w:val="1"/>
-      <w:pageBreakBefore w:val="0"/>
-      <w:spacing w:after="80" w:before="240" w:lineRule="auto"/>
+      <w:keepNext/>
+      <w:keepLines/>
+      <w:spacing w:before="240" w:after="80"/>
+      <w:outlineLvl w:val="4"/>
     </w:pPr>
     <w:rPr>
       <w:color w:val="666666"/>
-      <w:sz w:val="22"/>
-      <w:szCs w:val="22"/>
     </w:rPr>
   </w:style>
   <w:style w:type="paragraph" w:styleId="Heading6">
@@ -1779,27 +2239,51 @@
     <w:basedOn w:val="Normal"/>
     <w:next w:val="Normal"/>
     <w:pPr>
-      <w:keepNext w:val="1"/>
-      <w:keepLines w:val="1"/>
-      <w:pageBreakBefore w:val="0"/>
-      <w:spacing w:after="80" w:before="240" w:lineRule="auto"/>
+      <w:keepNext/>
+      <w:keepLines/>
+      <w:spacing w:before="240" w:after="80"/>
+      <w:outlineLvl w:val="5"/>
     </w:pPr>
     <w:rPr>
-      <w:i w:val="1"/>
+      <w:i/>
       <w:color w:val="666666"/>
-      <w:sz w:val="22"/>
-      <w:szCs w:val="22"/>
     </w:rPr>
+  </w:style>
+  <w:style w:type="character" w:default="1" w:styleId="DefaultParagraphFont">
+    <w:name w:val="Default Paragraph Font"/>
+    <w:uiPriority w:val="1"/>
+    <w:semiHidden/>
+    <w:unhideWhenUsed/>
+  </w:style>
+  <w:style w:type="table" w:default="1" w:styleId="TableNormal">
+    <w:name w:val="Normal Table"/>
+    <w:uiPriority w:val="99"/>
+    <w:semiHidden/>
+    <w:unhideWhenUsed/>
+    <w:tblPr>
+      <w:tblInd w:w="0" w:type="dxa"/>
+      <w:tblCellMar>
+        <w:top w:w="0" w:type="dxa"/>
+        <w:left w:w="108" w:type="dxa"/>
+        <w:bottom w:w="0" w:type="dxa"/>
+        <w:right w:w="108" w:type="dxa"/>
+      </w:tblCellMar>
+    </w:tblPr>
+  </w:style>
+  <w:style w:type="numbering" w:default="1" w:styleId="NoList">
+    <w:name w:val="No List"/>
+    <w:uiPriority w:val="99"/>
+    <w:semiHidden/>
+    <w:unhideWhenUsed/>
   </w:style>
   <w:style w:type="paragraph" w:styleId="Title">
     <w:name w:val="Title"/>
     <w:basedOn w:val="Normal"/>
     <w:next w:val="Normal"/>
     <w:pPr>
-      <w:keepNext w:val="1"/>
-      <w:keepLines w:val="1"/>
-      <w:pageBreakBefore w:val="0"/>
-      <w:spacing w:after="60" w:before="0" w:lineRule="auto"/>
+      <w:keepNext/>
+      <w:keepLines/>
+      <w:spacing w:after="60"/>
     </w:pPr>
     <w:rPr>
       <w:sz w:val="52"/>
@@ -1811,31 +2295,39 @@
     <w:basedOn w:val="Normal"/>
     <w:next w:val="Normal"/>
     <w:pPr>
-      <w:keepNext w:val="1"/>
-      <w:keepLines w:val="1"/>
-      <w:pageBreakBefore w:val="0"/>
-      <w:spacing w:after="320" w:before="0" w:lineRule="auto"/>
+      <w:keepNext/>
+      <w:keepLines/>
+      <w:spacing w:after="320"/>
     </w:pPr>
     <w:rPr>
-      <w:rFonts w:ascii="Arial" w:cs="Arial" w:eastAsia="Arial" w:hAnsi="Arial"/>
-      <w:i w:val="0"/>
       <w:color w:val="666666"/>
       <w:sz w:val="30"/>
       <w:szCs w:val="30"/>
     </w:rPr>
   </w:style>
-  <w:style w:type="table" w:styleId="Table1">
+  <w:style w:type="table" w:customStyle="1" w:styleId="a">
     <w:basedOn w:val="TableNormal"/>
     <w:tblPr>
       <w:tblStyleRowBandSize w:val="1"/>
       <w:tblStyleColBandSize w:val="1"/>
       <w:tblCellMar>
-        <w:top w:w="100.0" w:type="dxa"/>
-        <w:left w:w="100.0" w:type="dxa"/>
-        <w:bottom w:w="100.0" w:type="dxa"/>
-        <w:right w:w="100.0" w:type="dxa"/>
+        <w:top w:w="100" w:type="dxa"/>
+        <w:left w:w="100" w:type="dxa"/>
+        <w:bottom w:w="100" w:type="dxa"/>
+        <w:right w:w="100" w:type="dxa"/>
       </w:tblCellMar>
     </w:tblPr>
+  </w:style>
+  <w:style w:type="paragraph" w:styleId="ListParagraph">
+    <w:name w:val="List Paragraph"/>
+    <w:basedOn w:val="Normal"/>
+    <w:uiPriority w:val="34"/>
+    <w:qFormat/>
+    <w:rsid w:val="004C79BB"/>
+    <w:pPr>
+      <w:ind w:left="720"/>
+      <w:contextualSpacing/>
+    </w:pPr>
   </w:style>
 </w:styles>
 </file>

</xml_diff>